<commit_message>
fixed binary file saving request
</commit_message>
<xml_diff>
--- a/instruction_document.docx
+++ b/instruction_document.docx
@@ -2252,8 +2252,6 @@
               <w:szCs w:val="28"/>
             </w:rPr>
           </w:pPr>
-          <w:bookmarkStart w:id="0" w:name="_GoBack"/>
-          <w:bookmarkEnd w:id="0"/>
           <w:r>
             <w:rPr>
               <w:rFonts w:ascii="Times New Roman" w:hAnsi="Times New Roman" w:cs="Times New Roman"/>
@@ -2285,7 +2283,7 @@
           <w:lang w:val="en-US"/>
         </w:rPr>
       </w:pPr>
-      <w:bookmarkStart w:id="1" w:name="_Toc161498373"/>
+      <w:bookmarkStart w:id="0" w:name="_Toc161498373"/>
       <w:proofErr w:type="spellStart"/>
       <w:r>
         <w:rPr>
@@ -2378,7 +2376,7 @@
         </w:rPr>
         <w:t>án</w:t>
       </w:r>
-      <w:bookmarkEnd w:id="1"/>
+      <w:bookmarkEnd w:id="0"/>
       <w:proofErr w:type="spellEnd"/>
       <w:r>
         <w:rPr>
@@ -2414,7 +2412,7 @@
           <w:lang w:val="en-US"/>
         </w:rPr>
       </w:pPr>
-      <w:bookmarkStart w:id="2" w:name="_Toc161498374"/>
+      <w:bookmarkStart w:id="1" w:name="_Toc161498374"/>
       <w:proofErr w:type="spellStart"/>
       <w:r>
         <w:rPr>
@@ -2467,7 +2465,7 @@
         </w:rPr>
         <w:t xml:space="preserve"> </w:t>
       </w:r>
-      <w:proofErr w:type="spellStart"/>
+      <w:bookmarkEnd w:id="1"/>
       <w:r>
         <w:rPr>
           <w:rFonts w:ascii="Times New Roman" w:hAnsi="Times New Roman" w:cs="Times New Roman"/>
@@ -2478,36 +2476,10 @@
           <w:szCs w:val="28"/>
           <w:lang w:val="en-US"/>
         </w:rPr>
-        <w:t>thư</w:t>
-      </w:r>
-      <w:proofErr w:type="spellEnd"/>
-      <w:r>
-        <w:rPr>
-          <w:rFonts w:ascii="Times New Roman" w:hAnsi="Times New Roman" w:cs="Times New Roman"/>
-          <w:b/>
-          <w:bCs/>
-          <w:color w:val="156082" w:themeColor="accent1"/>
-          <w:sz w:val="28"/>
-          <w:szCs w:val="28"/>
-          <w:lang w:val="en-US"/>
-        </w:rPr>
-        <w:t xml:space="preserve"> </w:t>
-      </w:r>
-      <w:proofErr w:type="spellStart"/>
-      <w:r>
-        <w:rPr>
-          <w:rFonts w:ascii="Times New Roman" w:hAnsi="Times New Roman" w:cs="Times New Roman"/>
-          <w:b/>
-          <w:bCs/>
-          <w:color w:val="156082" w:themeColor="accent1"/>
-          <w:sz w:val="28"/>
-          <w:szCs w:val="28"/>
-          <w:lang w:val="en-US"/>
-        </w:rPr>
-        <w:t>mục</w:t>
-      </w:r>
+        <w:t>file nộp</w:t>
+      </w:r>
+      <w:bookmarkStart w:id="2" w:name="_GoBack"/>
       <w:bookmarkEnd w:id="2"/>
-      <w:proofErr w:type="spellEnd"/>
     </w:p>
     <w:p>
       <w:pPr>
@@ -2518,15 +2490,150 @@
           <w:rFonts w:ascii="Times New Roman" w:hAnsi="Times New Roman" w:cs="Times New Roman"/>
           <w:sz w:val="26"/>
           <w:szCs w:val="26"/>
-        </w:rPr>
-      </w:pPr>
-      <w:r>
-        <w:rPr>
-          <w:rFonts w:ascii="Times New Roman" w:hAnsi="Times New Roman" w:cs="Times New Roman"/>
-          <w:sz w:val="26"/>
-          <w:szCs w:val="26"/>
-        </w:rPr>
-        <w:t>Project được triển khai bao gồm các thư mục như sau</w:t>
+          <w:lang w:val="en-US"/>
+        </w:rPr>
+      </w:pPr>
+      <w:proofErr w:type="spellStart"/>
+      <w:r>
+        <w:rPr>
+          <w:rFonts w:ascii="Times New Roman" w:hAnsi="Times New Roman" w:cs="Times New Roman"/>
+          <w:sz w:val="26"/>
+          <w:szCs w:val="26"/>
+          <w:lang w:val="en-US"/>
+        </w:rPr>
+        <w:t>Các</w:t>
+      </w:r>
+      <w:proofErr w:type="spellEnd"/>
+      <w:r>
+        <w:rPr>
+          <w:rFonts w:ascii="Times New Roman" w:hAnsi="Times New Roman" w:cs="Times New Roman"/>
+          <w:sz w:val="26"/>
+          <w:szCs w:val="26"/>
+          <w:lang w:val="en-US"/>
+        </w:rPr>
+        <w:t xml:space="preserve"> </w:t>
+      </w:r>
+      <w:proofErr w:type="spellStart"/>
+      <w:proofErr w:type="gramStart"/>
+      <w:r>
+        <w:rPr>
+          <w:rFonts w:ascii="Times New Roman" w:hAnsi="Times New Roman" w:cs="Times New Roman"/>
+          <w:sz w:val="26"/>
+          <w:szCs w:val="26"/>
+          <w:lang w:val="en-US"/>
+        </w:rPr>
+        <w:t>thư</w:t>
+      </w:r>
+      <w:proofErr w:type="spellEnd"/>
+      <w:proofErr w:type="gramEnd"/>
+      <w:r>
+        <w:rPr>
+          <w:rFonts w:ascii="Times New Roman" w:hAnsi="Times New Roman" w:cs="Times New Roman"/>
+          <w:sz w:val="26"/>
+          <w:szCs w:val="26"/>
+          <w:lang w:val="en-US"/>
+        </w:rPr>
+        <w:t xml:space="preserve"> </w:t>
+      </w:r>
+      <w:proofErr w:type="spellStart"/>
+      <w:r>
+        <w:rPr>
+          <w:rFonts w:ascii="Times New Roman" w:hAnsi="Times New Roman" w:cs="Times New Roman"/>
+          <w:sz w:val="26"/>
+          <w:szCs w:val="26"/>
+          <w:lang w:val="en-US"/>
+        </w:rPr>
+        <w:t>mục</w:t>
+      </w:r>
+      <w:proofErr w:type="spellEnd"/>
+      <w:r>
+        <w:rPr>
+          <w:rFonts w:ascii="Times New Roman" w:hAnsi="Times New Roman" w:cs="Times New Roman"/>
+          <w:sz w:val="26"/>
+          <w:szCs w:val="26"/>
+          <w:lang w:val="en-US"/>
+        </w:rPr>
+        <w:t xml:space="preserve"> </w:t>
+      </w:r>
+      <w:proofErr w:type="spellStart"/>
+      <w:r>
+        <w:rPr>
+          <w:rFonts w:ascii="Times New Roman" w:hAnsi="Times New Roman" w:cs="Times New Roman"/>
+          <w:sz w:val="26"/>
+          <w:szCs w:val="26"/>
+          <w:lang w:val="en-US"/>
+        </w:rPr>
+        <w:t>trong</w:t>
+      </w:r>
+      <w:proofErr w:type="spellEnd"/>
+      <w:r>
+        <w:rPr>
+          <w:rFonts w:ascii="Times New Roman" w:hAnsi="Times New Roman" w:cs="Times New Roman"/>
+          <w:sz w:val="26"/>
+          <w:szCs w:val="26"/>
+          <w:lang w:val="en-US"/>
+        </w:rPr>
+        <w:t xml:space="preserve"> </w:t>
+      </w:r>
+      <w:proofErr w:type="spellStart"/>
+      <w:r>
+        <w:rPr>
+          <w:rFonts w:ascii="Times New Roman" w:hAnsi="Times New Roman" w:cs="Times New Roman"/>
+          <w:sz w:val="26"/>
+          <w:szCs w:val="26"/>
+          <w:lang w:val="en-US"/>
+        </w:rPr>
+        <w:t>bài</w:t>
+      </w:r>
+      <w:proofErr w:type="spellEnd"/>
+      <w:r>
+        <w:rPr>
+          <w:rFonts w:ascii="Times New Roman" w:hAnsi="Times New Roman" w:cs="Times New Roman"/>
+          <w:sz w:val="26"/>
+          <w:szCs w:val="26"/>
+          <w:lang w:val="en-US"/>
+        </w:rPr>
+        <w:t xml:space="preserve"> </w:t>
+      </w:r>
+      <w:proofErr w:type="spellStart"/>
+      <w:r>
+        <w:rPr>
+          <w:rFonts w:ascii="Times New Roman" w:hAnsi="Times New Roman" w:cs="Times New Roman"/>
+          <w:sz w:val="26"/>
+          <w:szCs w:val="26"/>
+          <w:lang w:val="en-US"/>
+        </w:rPr>
+        <w:t>nộp</w:t>
+      </w:r>
+      <w:proofErr w:type="spellEnd"/>
+      <w:r>
+        <w:rPr>
+          <w:rFonts w:ascii="Times New Roman" w:hAnsi="Times New Roman" w:cs="Times New Roman"/>
+          <w:sz w:val="26"/>
+          <w:szCs w:val="26"/>
+          <w:lang w:val="en-US"/>
+        </w:rPr>
+        <w:t xml:space="preserve"> </w:t>
+      </w:r>
+      <w:proofErr w:type="spellStart"/>
+      <w:r>
+        <w:rPr>
+          <w:rFonts w:ascii="Times New Roman" w:hAnsi="Times New Roman" w:cs="Times New Roman"/>
+          <w:sz w:val="26"/>
+          <w:szCs w:val="26"/>
+          <w:lang w:val="en-US"/>
+        </w:rPr>
+        <w:t>gồm</w:t>
+      </w:r>
+      <w:proofErr w:type="spellEnd"/>
+      <w:r>
+        <w:rPr>
+          <w:rFonts w:ascii="Times New Roman" w:hAnsi="Times New Roman" w:cs="Times New Roman"/>
+          <w:sz w:val="26"/>
+          <w:szCs w:val="26"/>
+          <w:lang w:val="en-US"/>
+        </w:rPr>
+        <w:t>:</w:t>
       </w:r>
     </w:p>
     <w:p>
@@ -2729,6 +2836,375 @@
           <w:szCs w:val="26"/>
           <w:lang w:val="en-US"/>
         </w:rPr>
+        <w:t>lưu</w:t>
+      </w:r>
+      <w:proofErr w:type="spellEnd"/>
+      <w:r>
+        <w:rPr>
+          <w:rFonts w:ascii="Times New Roman" w:hAnsi="Times New Roman" w:cs="Times New Roman"/>
+          <w:sz w:val="26"/>
+          <w:szCs w:val="26"/>
+          <w:lang w:val="en-US"/>
+        </w:rPr>
+        <w:t xml:space="preserve"> </w:t>
+      </w:r>
+      <w:proofErr w:type="spellStart"/>
+      <w:r>
+        <w:rPr>
+          <w:rFonts w:ascii="Times New Roman" w:hAnsi="Times New Roman" w:cs="Times New Roman"/>
+          <w:sz w:val="26"/>
+          <w:szCs w:val="26"/>
+          <w:lang w:val="en-US"/>
+        </w:rPr>
+        <w:t>dữ</w:t>
+      </w:r>
+      <w:proofErr w:type="spellEnd"/>
+      <w:r>
+        <w:rPr>
+          <w:rFonts w:ascii="Times New Roman" w:hAnsi="Times New Roman" w:cs="Times New Roman"/>
+          <w:sz w:val="26"/>
+          <w:szCs w:val="26"/>
+          <w:lang w:val="en-US"/>
+        </w:rPr>
+        <w:t xml:space="preserve"> </w:t>
+      </w:r>
+      <w:proofErr w:type="spellStart"/>
+      <w:r>
+        <w:rPr>
+          <w:rFonts w:ascii="Times New Roman" w:hAnsi="Times New Roman" w:cs="Times New Roman"/>
+          <w:sz w:val="26"/>
+          <w:szCs w:val="26"/>
+          <w:lang w:val="en-US"/>
+        </w:rPr>
+        <w:t>liệu</w:t>
+      </w:r>
+      <w:proofErr w:type="spellEnd"/>
+      <w:r>
+        <w:rPr>
+          <w:rFonts w:ascii="Times New Roman" w:hAnsi="Times New Roman" w:cs="Times New Roman"/>
+          <w:sz w:val="26"/>
+          <w:szCs w:val="26"/>
+          <w:lang w:val="en-US"/>
+        </w:rPr>
+        <w:t xml:space="preserve"> </w:t>
+      </w:r>
+      <w:proofErr w:type="spellStart"/>
+      <w:r>
+        <w:rPr>
+          <w:rFonts w:ascii="Times New Roman" w:hAnsi="Times New Roman" w:cs="Times New Roman"/>
+          <w:sz w:val="26"/>
+          <w:szCs w:val="26"/>
+          <w:lang w:val="en-US"/>
+        </w:rPr>
+        <w:t>sau</w:t>
+      </w:r>
+      <w:proofErr w:type="spellEnd"/>
+      <w:r>
+        <w:rPr>
+          <w:rFonts w:ascii="Times New Roman" w:hAnsi="Times New Roman" w:cs="Times New Roman"/>
+          <w:sz w:val="26"/>
+          <w:szCs w:val="26"/>
+          <w:lang w:val="en-US"/>
+        </w:rPr>
+        <w:t xml:space="preserve"> </w:t>
+      </w:r>
+      <w:proofErr w:type="spellStart"/>
+      <w:r>
+        <w:rPr>
+          <w:rFonts w:ascii="Times New Roman" w:hAnsi="Times New Roman" w:cs="Times New Roman"/>
+          <w:sz w:val="26"/>
+          <w:szCs w:val="26"/>
+          <w:lang w:val="en-US"/>
+        </w:rPr>
+        <w:t>khi</w:t>
+      </w:r>
+      <w:proofErr w:type="spellEnd"/>
+      <w:r>
+        <w:rPr>
+          <w:rFonts w:ascii="Times New Roman" w:hAnsi="Times New Roman" w:cs="Times New Roman"/>
+          <w:sz w:val="26"/>
+          <w:szCs w:val="26"/>
+          <w:lang w:val="en-US"/>
+        </w:rPr>
+        <w:t xml:space="preserve"> </w:t>
+      </w:r>
+      <w:proofErr w:type="spellStart"/>
+      <w:r>
+        <w:rPr>
+          <w:rFonts w:ascii="Times New Roman" w:hAnsi="Times New Roman" w:cs="Times New Roman"/>
+          <w:sz w:val="26"/>
+          <w:szCs w:val="26"/>
+          <w:lang w:val="en-US"/>
+        </w:rPr>
+        <w:t>thực</w:t>
+      </w:r>
+      <w:proofErr w:type="spellEnd"/>
+      <w:r>
+        <w:rPr>
+          <w:rFonts w:ascii="Times New Roman" w:hAnsi="Times New Roman" w:cs="Times New Roman"/>
+          <w:sz w:val="26"/>
+          <w:szCs w:val="26"/>
+          <w:lang w:val="en-US"/>
+        </w:rPr>
+        <w:t xml:space="preserve"> </w:t>
+      </w:r>
+      <w:proofErr w:type="spellStart"/>
+      <w:r>
+        <w:rPr>
+          <w:rFonts w:ascii="Times New Roman" w:hAnsi="Times New Roman" w:cs="Times New Roman"/>
+          <w:sz w:val="26"/>
+          <w:szCs w:val="26"/>
+          <w:lang w:val="en-US"/>
+        </w:rPr>
+        <w:t>hiện</w:t>
+      </w:r>
+      <w:proofErr w:type="spellEnd"/>
+      <w:r>
+        <w:rPr>
+          <w:rFonts w:ascii="Times New Roman" w:hAnsi="Times New Roman" w:cs="Times New Roman"/>
+          <w:sz w:val="26"/>
+          <w:szCs w:val="26"/>
+          <w:lang w:val="en-US"/>
+        </w:rPr>
+        <w:t xml:space="preserve"> export</w:t>
+      </w:r>
+      <w:r>
+        <w:rPr>
+          <w:rFonts w:ascii="Times New Roman" w:hAnsi="Times New Roman" w:cs="Times New Roman"/>
+          <w:sz w:val="26"/>
+          <w:szCs w:val="26"/>
+          <w:lang w:val="en-US"/>
+        </w:rPr>
+        <w:t xml:space="preserve"> </w:t>
+      </w:r>
+      <w:proofErr w:type="spellStart"/>
+      <w:r>
+        <w:rPr>
+          <w:rFonts w:ascii="Times New Roman" w:hAnsi="Times New Roman" w:cs="Times New Roman"/>
+          <w:sz w:val="26"/>
+          <w:szCs w:val="26"/>
+          <w:lang w:val="en-US"/>
+        </w:rPr>
+        <w:t>và</w:t>
+      </w:r>
+      <w:proofErr w:type="spellEnd"/>
+      <w:r>
+        <w:rPr>
+          <w:rFonts w:ascii="Times New Roman" w:hAnsi="Times New Roman" w:cs="Times New Roman"/>
+          <w:sz w:val="26"/>
+          <w:szCs w:val="26"/>
+          <w:lang w:val="en-US"/>
+        </w:rPr>
+        <w:t xml:space="preserve"> file </w:t>
+      </w:r>
+      <w:proofErr w:type="spellStart"/>
+      <w:r>
+        <w:rPr>
+          <w:rFonts w:ascii="Times New Roman" w:hAnsi="Times New Roman" w:cs="Times New Roman"/>
+          <w:sz w:val="26"/>
+          <w:szCs w:val="26"/>
+          <w:lang w:val="en-US"/>
+        </w:rPr>
+        <w:t>nhị</w:t>
+      </w:r>
+      <w:proofErr w:type="spellEnd"/>
+      <w:r>
+        <w:rPr>
+          <w:rFonts w:ascii="Times New Roman" w:hAnsi="Times New Roman" w:cs="Times New Roman"/>
+          <w:sz w:val="26"/>
+          <w:szCs w:val="26"/>
+          <w:lang w:val="en-US"/>
+        </w:rPr>
+        <w:t xml:space="preserve"> </w:t>
+      </w:r>
+      <w:proofErr w:type="spellStart"/>
+      <w:r>
+        <w:rPr>
+          <w:rFonts w:ascii="Times New Roman" w:hAnsi="Times New Roman" w:cs="Times New Roman"/>
+          <w:sz w:val="26"/>
+          <w:szCs w:val="26"/>
+          <w:lang w:val="en-US"/>
+        </w:rPr>
+        <w:t>phân</w:t>
+      </w:r>
+      <w:proofErr w:type="spellEnd"/>
+      <w:r>
+        <w:rPr>
+          <w:rFonts w:ascii="Times New Roman" w:hAnsi="Times New Roman" w:cs="Times New Roman"/>
+          <w:sz w:val="26"/>
+          <w:szCs w:val="26"/>
+          <w:lang w:val="en-US"/>
+        </w:rPr>
+        <w:t xml:space="preserve"> data.dat </w:t>
+      </w:r>
+      <w:proofErr w:type="spellStart"/>
+      <w:r>
+        <w:rPr>
+          <w:rFonts w:ascii="Times New Roman" w:hAnsi="Times New Roman" w:cs="Times New Roman"/>
+          <w:sz w:val="26"/>
+          <w:szCs w:val="26"/>
+          <w:lang w:val="en-US"/>
+        </w:rPr>
+        <w:t>lưu</w:t>
+      </w:r>
+      <w:proofErr w:type="spellEnd"/>
+      <w:r>
+        <w:rPr>
+          <w:rFonts w:ascii="Times New Roman" w:hAnsi="Times New Roman" w:cs="Times New Roman"/>
+          <w:sz w:val="26"/>
+          <w:szCs w:val="26"/>
+          <w:lang w:val="en-US"/>
+        </w:rPr>
+        <w:t xml:space="preserve"> </w:t>
+      </w:r>
+      <w:proofErr w:type="spellStart"/>
+      <w:r>
+        <w:rPr>
+          <w:rFonts w:ascii="Times New Roman" w:hAnsi="Times New Roman" w:cs="Times New Roman"/>
+          <w:sz w:val="26"/>
+          <w:szCs w:val="26"/>
+          <w:lang w:val="en-US"/>
+        </w:rPr>
+        <w:t>danh</w:t>
+      </w:r>
+      <w:proofErr w:type="spellEnd"/>
+      <w:r>
+        <w:rPr>
+          <w:rFonts w:ascii="Times New Roman" w:hAnsi="Times New Roman" w:cs="Times New Roman"/>
+          <w:sz w:val="26"/>
+          <w:szCs w:val="26"/>
+          <w:lang w:val="en-US"/>
+        </w:rPr>
+        <w:t xml:space="preserve"> </w:t>
+      </w:r>
+      <w:proofErr w:type="spellStart"/>
+      <w:r>
+        <w:rPr>
+          <w:rFonts w:ascii="Times New Roman" w:hAnsi="Times New Roman" w:cs="Times New Roman"/>
+          <w:sz w:val="26"/>
+          <w:szCs w:val="26"/>
+          <w:lang w:val="en-US"/>
+        </w:rPr>
+        <w:t>sách</w:t>
+      </w:r>
+      <w:proofErr w:type="spellEnd"/>
+      <w:r>
+        <w:rPr>
+          <w:rFonts w:ascii="Times New Roman" w:hAnsi="Times New Roman" w:cs="Times New Roman"/>
+          <w:sz w:val="26"/>
+          <w:szCs w:val="26"/>
+          <w:lang w:val="en-US"/>
+        </w:rPr>
+        <w:t xml:space="preserve"> </w:t>
+      </w:r>
+      <w:proofErr w:type="spellStart"/>
+      <w:r>
+        <w:rPr>
+          <w:rFonts w:ascii="Times New Roman" w:hAnsi="Times New Roman" w:cs="Times New Roman"/>
+          <w:sz w:val="26"/>
+          <w:szCs w:val="26"/>
+          <w:lang w:val="en-US"/>
+        </w:rPr>
+        <w:t>sinh</w:t>
+      </w:r>
+      <w:proofErr w:type="spellEnd"/>
+      <w:r>
+        <w:rPr>
+          <w:rFonts w:ascii="Times New Roman" w:hAnsi="Times New Roman" w:cs="Times New Roman"/>
+          <w:sz w:val="26"/>
+          <w:szCs w:val="26"/>
+          <w:lang w:val="en-US"/>
+        </w:rPr>
+        <w:t xml:space="preserve"> </w:t>
+      </w:r>
+      <w:proofErr w:type="spellStart"/>
+      <w:r>
+        <w:rPr>
+          <w:rFonts w:ascii="Times New Roman" w:hAnsi="Times New Roman" w:cs="Times New Roman"/>
+          <w:sz w:val="26"/>
+          <w:szCs w:val="26"/>
+          <w:lang w:val="en-US"/>
+        </w:rPr>
+        <w:t>viên</w:t>
+      </w:r>
+      <w:proofErr w:type="spellEnd"/>
+      <w:r>
+        <w:rPr>
+          <w:rFonts w:ascii="Times New Roman" w:hAnsi="Times New Roman" w:cs="Times New Roman"/>
+          <w:sz w:val="26"/>
+          <w:szCs w:val="26"/>
+          <w:lang w:val="en-US"/>
+        </w:rPr>
+        <w:t>(</w:t>
+      </w:r>
+      <w:proofErr w:type="spellStart"/>
+      <w:r>
+        <w:rPr>
+          <w:rFonts w:ascii="Times New Roman" w:hAnsi="Times New Roman" w:cs="Times New Roman"/>
+          <w:sz w:val="26"/>
+          <w:szCs w:val="26"/>
+          <w:lang w:val="en-US"/>
+        </w:rPr>
+        <w:t>mỗi</w:t>
+      </w:r>
+      <w:proofErr w:type="spellEnd"/>
+      <w:r>
+        <w:rPr>
+          <w:rFonts w:ascii="Times New Roman" w:hAnsi="Times New Roman" w:cs="Times New Roman"/>
+          <w:sz w:val="26"/>
+          <w:szCs w:val="26"/>
+          <w:lang w:val="en-US"/>
+        </w:rPr>
+        <w:t xml:space="preserve"> </w:t>
+      </w:r>
+      <w:proofErr w:type="spellStart"/>
+      <w:r>
+        <w:rPr>
+          <w:rFonts w:ascii="Times New Roman" w:hAnsi="Times New Roman" w:cs="Times New Roman"/>
+          <w:sz w:val="26"/>
+          <w:szCs w:val="26"/>
+          <w:lang w:val="en-US"/>
+        </w:rPr>
+        <w:t>lần</w:t>
+      </w:r>
+      <w:proofErr w:type="spellEnd"/>
+      <w:r>
+        <w:rPr>
+          <w:rFonts w:ascii="Times New Roman" w:hAnsi="Times New Roman" w:cs="Times New Roman"/>
+          <w:sz w:val="26"/>
+          <w:szCs w:val="26"/>
+          <w:lang w:val="en-US"/>
+        </w:rPr>
+        <w:t xml:space="preserve"> </w:t>
+      </w:r>
+      <w:proofErr w:type="spellStart"/>
+      <w:r>
+        <w:rPr>
+          <w:rFonts w:ascii="Times New Roman" w:hAnsi="Times New Roman" w:cs="Times New Roman"/>
+          <w:sz w:val="26"/>
+          <w:szCs w:val="26"/>
+          <w:lang w:val="en-US"/>
+        </w:rPr>
+        <w:t>người</w:t>
+      </w:r>
+      <w:proofErr w:type="spellEnd"/>
+      <w:r>
+        <w:rPr>
+          <w:rFonts w:ascii="Times New Roman" w:hAnsi="Times New Roman" w:cs="Times New Roman"/>
+          <w:sz w:val="26"/>
+          <w:szCs w:val="26"/>
+          <w:lang w:val="en-US"/>
+        </w:rPr>
+        <w:t xml:space="preserve"> </w:t>
+      </w:r>
+      <w:proofErr w:type="spellStart"/>
+      <w:r>
+        <w:rPr>
+          <w:rFonts w:ascii="Times New Roman" w:hAnsi="Times New Roman" w:cs="Times New Roman"/>
+          <w:sz w:val="26"/>
+          <w:szCs w:val="26"/>
+          <w:lang w:val="en-US"/>
+        </w:rPr>
         <w:t>dùng</w:t>
       </w:r>
       <w:proofErr w:type="spellEnd"/>
@@ -2749,157 +3225,397 @@
           <w:szCs w:val="26"/>
           <w:lang w:val="en-US"/>
         </w:rPr>
-        <w:t>để</w:t>
-      </w:r>
-      <w:proofErr w:type="spellEnd"/>
-      <w:r>
-        <w:rPr>
-          <w:rFonts w:ascii="Times New Roman" w:hAnsi="Times New Roman" w:cs="Times New Roman"/>
-          <w:sz w:val="26"/>
-          <w:szCs w:val="26"/>
-          <w:lang w:val="en-US"/>
-        </w:rPr>
-        <w:t xml:space="preserve"> </w:t>
-      </w:r>
-      <w:proofErr w:type="spellStart"/>
-      <w:r>
-        <w:rPr>
-          <w:rFonts w:ascii="Times New Roman" w:hAnsi="Times New Roman" w:cs="Times New Roman"/>
-          <w:sz w:val="26"/>
-          <w:szCs w:val="26"/>
-          <w:lang w:val="en-US"/>
-        </w:rPr>
-        <w:t>lưu</w:t>
-      </w:r>
-      <w:proofErr w:type="spellEnd"/>
-      <w:r>
-        <w:rPr>
-          <w:rFonts w:ascii="Times New Roman" w:hAnsi="Times New Roman" w:cs="Times New Roman"/>
-          <w:sz w:val="26"/>
-          <w:szCs w:val="26"/>
-          <w:lang w:val="en-US"/>
-        </w:rPr>
-        <w:t xml:space="preserve"> </w:t>
-      </w:r>
-      <w:proofErr w:type="spellStart"/>
-      <w:r>
-        <w:rPr>
-          <w:rFonts w:ascii="Times New Roman" w:hAnsi="Times New Roman" w:cs="Times New Roman"/>
-          <w:sz w:val="26"/>
-          <w:szCs w:val="26"/>
-          <w:lang w:val="en-US"/>
-        </w:rPr>
-        <w:t>dữ</w:t>
-      </w:r>
-      <w:proofErr w:type="spellEnd"/>
-      <w:r>
-        <w:rPr>
-          <w:rFonts w:ascii="Times New Roman" w:hAnsi="Times New Roman" w:cs="Times New Roman"/>
-          <w:sz w:val="26"/>
-          <w:szCs w:val="26"/>
-          <w:lang w:val="en-US"/>
-        </w:rPr>
-        <w:t xml:space="preserve"> </w:t>
-      </w:r>
-      <w:proofErr w:type="spellStart"/>
-      <w:r>
-        <w:rPr>
-          <w:rFonts w:ascii="Times New Roman" w:hAnsi="Times New Roman" w:cs="Times New Roman"/>
-          <w:sz w:val="26"/>
-          <w:szCs w:val="26"/>
-          <w:lang w:val="en-US"/>
-        </w:rPr>
-        <w:t>liệu</w:t>
-      </w:r>
-      <w:proofErr w:type="spellEnd"/>
-      <w:r>
-        <w:rPr>
-          <w:rFonts w:ascii="Times New Roman" w:hAnsi="Times New Roman" w:cs="Times New Roman"/>
-          <w:sz w:val="26"/>
-          <w:szCs w:val="26"/>
-          <w:lang w:val="en-US"/>
-        </w:rPr>
-        <w:t xml:space="preserve"> </w:t>
-      </w:r>
-      <w:proofErr w:type="spellStart"/>
-      <w:r>
-        <w:rPr>
-          <w:rFonts w:ascii="Times New Roman" w:hAnsi="Times New Roman" w:cs="Times New Roman"/>
-          <w:sz w:val="26"/>
-          <w:szCs w:val="26"/>
-          <w:lang w:val="en-US"/>
-        </w:rPr>
-        <w:t>sau</w:t>
-      </w:r>
-      <w:proofErr w:type="spellEnd"/>
-      <w:r>
-        <w:rPr>
-          <w:rFonts w:ascii="Times New Roman" w:hAnsi="Times New Roman" w:cs="Times New Roman"/>
-          <w:sz w:val="26"/>
-          <w:szCs w:val="26"/>
-          <w:lang w:val="en-US"/>
-        </w:rPr>
-        <w:t xml:space="preserve"> </w:t>
-      </w:r>
-      <w:proofErr w:type="spellStart"/>
-      <w:r>
-        <w:rPr>
-          <w:rFonts w:ascii="Times New Roman" w:hAnsi="Times New Roman" w:cs="Times New Roman"/>
-          <w:sz w:val="26"/>
-          <w:szCs w:val="26"/>
-          <w:lang w:val="en-US"/>
-        </w:rPr>
-        <w:t>khi</w:t>
-      </w:r>
-      <w:proofErr w:type="spellEnd"/>
-      <w:r>
-        <w:rPr>
-          <w:rFonts w:ascii="Times New Roman" w:hAnsi="Times New Roman" w:cs="Times New Roman"/>
-          <w:sz w:val="26"/>
-          <w:szCs w:val="26"/>
-          <w:lang w:val="en-US"/>
-        </w:rPr>
-        <w:t xml:space="preserve"> </w:t>
-      </w:r>
-      <w:proofErr w:type="spellStart"/>
-      <w:r>
-        <w:rPr>
-          <w:rFonts w:ascii="Times New Roman" w:hAnsi="Times New Roman" w:cs="Times New Roman"/>
-          <w:sz w:val="26"/>
-          <w:szCs w:val="26"/>
-          <w:lang w:val="en-US"/>
-        </w:rPr>
-        <w:t>thực</w:t>
-      </w:r>
-      <w:proofErr w:type="spellEnd"/>
-      <w:r>
-        <w:rPr>
-          <w:rFonts w:ascii="Times New Roman" w:hAnsi="Times New Roman" w:cs="Times New Roman"/>
-          <w:sz w:val="26"/>
-          <w:szCs w:val="26"/>
-          <w:lang w:val="en-US"/>
-        </w:rPr>
-        <w:t xml:space="preserve"> </w:t>
-      </w:r>
-      <w:proofErr w:type="spellStart"/>
-      <w:r>
-        <w:rPr>
-          <w:rFonts w:ascii="Times New Roman" w:hAnsi="Times New Roman" w:cs="Times New Roman"/>
-          <w:sz w:val="26"/>
-          <w:szCs w:val="26"/>
-          <w:lang w:val="en-US"/>
-        </w:rPr>
-        <w:t>hiện</w:t>
-      </w:r>
-      <w:proofErr w:type="spellEnd"/>
-      <w:r>
-        <w:rPr>
-          <w:rFonts w:ascii="Times New Roman" w:hAnsi="Times New Roman" w:cs="Times New Roman"/>
-          <w:sz w:val="26"/>
-          <w:szCs w:val="26"/>
-          <w:lang w:val="en-US"/>
-        </w:rPr>
-        <w:t xml:space="preserve"> export</w:t>
+        <w:t>thay</w:t>
+      </w:r>
+      <w:proofErr w:type="spellEnd"/>
+      <w:r>
+        <w:rPr>
+          <w:rFonts w:ascii="Times New Roman" w:hAnsi="Times New Roman" w:cs="Times New Roman"/>
+          <w:sz w:val="26"/>
+          <w:szCs w:val="26"/>
+          <w:lang w:val="en-US"/>
+        </w:rPr>
+        <w:t xml:space="preserve"> </w:t>
+      </w:r>
+      <w:proofErr w:type="spellStart"/>
+      <w:r>
+        <w:rPr>
+          <w:rFonts w:ascii="Times New Roman" w:hAnsi="Times New Roman" w:cs="Times New Roman"/>
+          <w:sz w:val="26"/>
+          <w:szCs w:val="26"/>
+          <w:lang w:val="en-US"/>
+        </w:rPr>
+        <w:t>đổi</w:t>
+      </w:r>
+      <w:proofErr w:type="spellEnd"/>
+      <w:r>
+        <w:rPr>
+          <w:rFonts w:ascii="Times New Roman" w:hAnsi="Times New Roman" w:cs="Times New Roman"/>
+          <w:sz w:val="26"/>
+          <w:szCs w:val="26"/>
+          <w:lang w:val="en-US"/>
+        </w:rPr>
+        <w:t xml:space="preserve"> </w:t>
+      </w:r>
+      <w:proofErr w:type="spellStart"/>
+      <w:r>
+        <w:rPr>
+          <w:rFonts w:ascii="Times New Roman" w:hAnsi="Times New Roman" w:cs="Times New Roman"/>
+          <w:sz w:val="26"/>
+          <w:szCs w:val="26"/>
+          <w:lang w:val="en-US"/>
+        </w:rPr>
+        <w:t>thông</w:t>
+      </w:r>
+      <w:proofErr w:type="spellEnd"/>
+      <w:r>
+        <w:rPr>
+          <w:rFonts w:ascii="Times New Roman" w:hAnsi="Times New Roman" w:cs="Times New Roman"/>
+          <w:sz w:val="26"/>
+          <w:szCs w:val="26"/>
+          <w:lang w:val="en-US"/>
+        </w:rPr>
+        <w:t xml:space="preserve"> tin </w:t>
+      </w:r>
+      <w:proofErr w:type="spellStart"/>
+      <w:r>
+        <w:rPr>
+          <w:rFonts w:ascii="Times New Roman" w:hAnsi="Times New Roman" w:cs="Times New Roman"/>
+          <w:sz w:val="26"/>
+          <w:szCs w:val="26"/>
+          <w:lang w:val="en-US"/>
+        </w:rPr>
+        <w:t>trong</w:t>
+      </w:r>
+      <w:proofErr w:type="spellEnd"/>
+      <w:r>
+        <w:rPr>
+          <w:rFonts w:ascii="Times New Roman" w:hAnsi="Times New Roman" w:cs="Times New Roman"/>
+          <w:sz w:val="26"/>
+          <w:szCs w:val="26"/>
+          <w:lang w:val="en-US"/>
+        </w:rPr>
+        <w:t xml:space="preserve"> </w:t>
+      </w:r>
+      <w:proofErr w:type="spellStart"/>
+      <w:r>
+        <w:rPr>
+          <w:rFonts w:ascii="Times New Roman" w:hAnsi="Times New Roman" w:cs="Times New Roman"/>
+          <w:sz w:val="26"/>
+          <w:szCs w:val="26"/>
+          <w:lang w:val="en-US"/>
+        </w:rPr>
+        <w:t>danh</w:t>
+      </w:r>
+      <w:proofErr w:type="spellEnd"/>
+      <w:r>
+        <w:rPr>
+          <w:rFonts w:ascii="Times New Roman" w:hAnsi="Times New Roman" w:cs="Times New Roman"/>
+          <w:sz w:val="26"/>
+          <w:szCs w:val="26"/>
+          <w:lang w:val="en-US"/>
+        </w:rPr>
+        <w:t xml:space="preserve"> </w:t>
+      </w:r>
+      <w:proofErr w:type="spellStart"/>
+      <w:r>
+        <w:rPr>
+          <w:rFonts w:ascii="Times New Roman" w:hAnsi="Times New Roman" w:cs="Times New Roman"/>
+          <w:sz w:val="26"/>
+          <w:szCs w:val="26"/>
+          <w:lang w:val="en-US"/>
+        </w:rPr>
+        <w:t>sách</w:t>
+      </w:r>
+      <w:proofErr w:type="spellEnd"/>
+      <w:r>
+        <w:rPr>
+          <w:rFonts w:ascii="Times New Roman" w:hAnsi="Times New Roman" w:cs="Times New Roman"/>
+          <w:sz w:val="26"/>
+          <w:szCs w:val="26"/>
+          <w:lang w:val="en-US"/>
+        </w:rPr>
+        <w:t xml:space="preserve"> </w:t>
+      </w:r>
+      <w:proofErr w:type="spellStart"/>
+      <w:r>
+        <w:rPr>
+          <w:rFonts w:ascii="Times New Roman" w:hAnsi="Times New Roman" w:cs="Times New Roman"/>
+          <w:sz w:val="26"/>
+          <w:szCs w:val="26"/>
+          <w:lang w:val="en-US"/>
+        </w:rPr>
+        <w:t>sinh</w:t>
+      </w:r>
+      <w:proofErr w:type="spellEnd"/>
+      <w:r>
+        <w:rPr>
+          <w:rFonts w:ascii="Times New Roman" w:hAnsi="Times New Roman" w:cs="Times New Roman"/>
+          <w:sz w:val="26"/>
+          <w:szCs w:val="26"/>
+          <w:lang w:val="en-US"/>
+        </w:rPr>
+        <w:t xml:space="preserve"> </w:t>
+      </w:r>
+      <w:proofErr w:type="spellStart"/>
+      <w:r>
+        <w:rPr>
+          <w:rFonts w:ascii="Times New Roman" w:hAnsi="Times New Roman" w:cs="Times New Roman"/>
+          <w:sz w:val="26"/>
+          <w:szCs w:val="26"/>
+          <w:lang w:val="en-US"/>
+        </w:rPr>
+        <w:t>viên</w:t>
+      </w:r>
+      <w:proofErr w:type="spellEnd"/>
+      <w:r>
+        <w:rPr>
+          <w:rFonts w:ascii="Times New Roman" w:hAnsi="Times New Roman" w:cs="Times New Roman"/>
+          <w:sz w:val="26"/>
+          <w:szCs w:val="26"/>
+          <w:lang w:val="en-US"/>
+        </w:rPr>
+        <w:t xml:space="preserve"> </w:t>
+      </w:r>
+      <w:proofErr w:type="spellStart"/>
+      <w:r>
+        <w:rPr>
+          <w:rFonts w:ascii="Times New Roman" w:hAnsi="Times New Roman" w:cs="Times New Roman"/>
+          <w:sz w:val="26"/>
+          <w:szCs w:val="26"/>
+          <w:lang w:val="en-US"/>
+        </w:rPr>
+        <w:t>như</w:t>
+      </w:r>
+      <w:proofErr w:type="spellEnd"/>
+      <w:r>
+        <w:rPr>
+          <w:rFonts w:ascii="Times New Roman" w:hAnsi="Times New Roman" w:cs="Times New Roman"/>
+          <w:sz w:val="26"/>
+          <w:szCs w:val="26"/>
+          <w:lang w:val="en-US"/>
+        </w:rPr>
+        <w:t xml:space="preserve"> </w:t>
+      </w:r>
+      <w:proofErr w:type="spellStart"/>
+      <w:r>
+        <w:rPr>
+          <w:rFonts w:ascii="Times New Roman" w:hAnsi="Times New Roman" w:cs="Times New Roman"/>
+          <w:sz w:val="26"/>
+          <w:szCs w:val="26"/>
+          <w:lang w:val="en-US"/>
+        </w:rPr>
+        <w:t>thêm</w:t>
+      </w:r>
+      <w:proofErr w:type="spellEnd"/>
+      <w:r>
+        <w:rPr>
+          <w:rFonts w:ascii="Times New Roman" w:hAnsi="Times New Roman" w:cs="Times New Roman"/>
+          <w:sz w:val="26"/>
+          <w:szCs w:val="26"/>
+          <w:lang w:val="en-US"/>
+        </w:rPr>
+        <w:t xml:space="preserve">, </w:t>
+      </w:r>
+      <w:proofErr w:type="spellStart"/>
+      <w:r>
+        <w:rPr>
+          <w:rFonts w:ascii="Times New Roman" w:hAnsi="Times New Roman" w:cs="Times New Roman"/>
+          <w:sz w:val="26"/>
+          <w:szCs w:val="26"/>
+          <w:lang w:val="en-US"/>
+        </w:rPr>
+        <w:t>xóa</w:t>
+      </w:r>
+      <w:proofErr w:type="spellEnd"/>
+      <w:r>
+        <w:rPr>
+          <w:rFonts w:ascii="Times New Roman" w:hAnsi="Times New Roman" w:cs="Times New Roman"/>
+          <w:sz w:val="26"/>
+          <w:szCs w:val="26"/>
+          <w:lang w:val="en-US"/>
+        </w:rPr>
+        <w:t xml:space="preserve">, </w:t>
+      </w:r>
+      <w:proofErr w:type="spellStart"/>
+      <w:r>
+        <w:rPr>
+          <w:rFonts w:ascii="Times New Roman" w:hAnsi="Times New Roman" w:cs="Times New Roman"/>
+          <w:sz w:val="26"/>
+          <w:szCs w:val="26"/>
+          <w:lang w:val="en-US"/>
+        </w:rPr>
+        <w:t>sửa</w:t>
+      </w:r>
+      <w:proofErr w:type="spellEnd"/>
+      <w:r>
+        <w:rPr>
+          <w:rFonts w:ascii="Times New Roman" w:hAnsi="Times New Roman" w:cs="Times New Roman"/>
+          <w:sz w:val="26"/>
+          <w:szCs w:val="26"/>
+          <w:lang w:val="en-US"/>
+        </w:rPr>
+        <w:t xml:space="preserve"> </w:t>
+      </w:r>
+      <w:proofErr w:type="spellStart"/>
+      <w:r>
+        <w:rPr>
+          <w:rFonts w:ascii="Times New Roman" w:hAnsi="Times New Roman" w:cs="Times New Roman"/>
+          <w:sz w:val="26"/>
+          <w:szCs w:val="26"/>
+          <w:lang w:val="en-US"/>
+        </w:rPr>
+        <w:t>thì</w:t>
+      </w:r>
+      <w:proofErr w:type="spellEnd"/>
+      <w:r>
+        <w:rPr>
+          <w:rFonts w:ascii="Times New Roman" w:hAnsi="Times New Roman" w:cs="Times New Roman"/>
+          <w:sz w:val="26"/>
+          <w:szCs w:val="26"/>
+          <w:lang w:val="en-US"/>
+        </w:rPr>
+        <w:t xml:space="preserve"> file </w:t>
+      </w:r>
+      <w:proofErr w:type="spellStart"/>
+      <w:r>
+        <w:rPr>
+          <w:rFonts w:ascii="Times New Roman" w:hAnsi="Times New Roman" w:cs="Times New Roman"/>
+          <w:sz w:val="26"/>
+          <w:szCs w:val="26"/>
+          <w:lang w:val="en-US"/>
+        </w:rPr>
+        <w:t>này</w:t>
+      </w:r>
+      <w:proofErr w:type="spellEnd"/>
+      <w:r>
+        <w:rPr>
+          <w:rFonts w:ascii="Times New Roman" w:hAnsi="Times New Roman" w:cs="Times New Roman"/>
+          <w:sz w:val="26"/>
+          <w:szCs w:val="26"/>
+          <w:lang w:val="en-US"/>
+        </w:rPr>
+        <w:t xml:space="preserve"> </w:t>
+      </w:r>
+      <w:proofErr w:type="spellStart"/>
+      <w:r>
+        <w:rPr>
+          <w:rFonts w:ascii="Times New Roman" w:hAnsi="Times New Roman" w:cs="Times New Roman"/>
+          <w:sz w:val="26"/>
+          <w:szCs w:val="26"/>
+          <w:lang w:val="en-US"/>
+        </w:rPr>
+        <w:t>đều</w:t>
+      </w:r>
+      <w:proofErr w:type="spellEnd"/>
+      <w:r>
+        <w:rPr>
+          <w:rFonts w:ascii="Times New Roman" w:hAnsi="Times New Roman" w:cs="Times New Roman"/>
+          <w:sz w:val="26"/>
+          <w:szCs w:val="26"/>
+          <w:lang w:val="en-US"/>
+        </w:rPr>
+        <w:t xml:space="preserve"> </w:t>
+      </w:r>
+      <w:proofErr w:type="spellStart"/>
+      <w:r>
+        <w:rPr>
+          <w:rFonts w:ascii="Times New Roman" w:hAnsi="Times New Roman" w:cs="Times New Roman"/>
+          <w:sz w:val="26"/>
+          <w:szCs w:val="26"/>
+          <w:lang w:val="en-US"/>
+        </w:rPr>
+        <w:t>tự</w:t>
+      </w:r>
+      <w:proofErr w:type="spellEnd"/>
+      <w:r>
+        <w:rPr>
+          <w:rFonts w:ascii="Times New Roman" w:hAnsi="Times New Roman" w:cs="Times New Roman"/>
+          <w:sz w:val="26"/>
+          <w:szCs w:val="26"/>
+          <w:lang w:val="en-US"/>
+        </w:rPr>
+        <w:t xml:space="preserve"> </w:t>
+      </w:r>
+      <w:proofErr w:type="spellStart"/>
+      <w:r>
+        <w:rPr>
+          <w:rFonts w:ascii="Times New Roman" w:hAnsi="Times New Roman" w:cs="Times New Roman"/>
+          <w:sz w:val="26"/>
+          <w:szCs w:val="26"/>
+          <w:lang w:val="en-US"/>
+        </w:rPr>
+        <w:t>động</w:t>
+      </w:r>
+      <w:proofErr w:type="spellEnd"/>
+      <w:r>
+        <w:rPr>
+          <w:rFonts w:ascii="Times New Roman" w:hAnsi="Times New Roman" w:cs="Times New Roman"/>
+          <w:sz w:val="26"/>
+          <w:szCs w:val="26"/>
+          <w:lang w:val="en-US"/>
+        </w:rPr>
+        <w:t xml:space="preserve"> </w:t>
+      </w:r>
+      <w:proofErr w:type="spellStart"/>
+      <w:r>
+        <w:rPr>
+          <w:rFonts w:ascii="Times New Roman" w:hAnsi="Times New Roman" w:cs="Times New Roman"/>
+          <w:sz w:val="26"/>
+          <w:szCs w:val="26"/>
+          <w:lang w:val="en-US"/>
+        </w:rPr>
+        <w:t>cập</w:t>
+      </w:r>
+      <w:proofErr w:type="spellEnd"/>
+      <w:r>
+        <w:rPr>
+          <w:rFonts w:ascii="Times New Roman" w:hAnsi="Times New Roman" w:cs="Times New Roman"/>
+          <w:sz w:val="26"/>
+          <w:szCs w:val="26"/>
+          <w:lang w:val="en-US"/>
+        </w:rPr>
+        <w:t xml:space="preserve"> </w:t>
+      </w:r>
+      <w:proofErr w:type="spellStart"/>
+      <w:r>
+        <w:rPr>
+          <w:rFonts w:ascii="Times New Roman" w:hAnsi="Times New Roman" w:cs="Times New Roman"/>
+          <w:sz w:val="26"/>
+          <w:szCs w:val="26"/>
+          <w:lang w:val="en-US"/>
+        </w:rPr>
+        <w:t>nhật</w:t>
+      </w:r>
+      <w:proofErr w:type="spellEnd"/>
+      <w:r>
+        <w:rPr>
+          <w:rFonts w:ascii="Times New Roman" w:hAnsi="Times New Roman" w:cs="Times New Roman"/>
+          <w:sz w:val="26"/>
+          <w:szCs w:val="26"/>
+          <w:lang w:val="en-US"/>
+        </w:rPr>
+        <w:t xml:space="preserve"> </w:t>
+      </w:r>
+      <w:proofErr w:type="spellStart"/>
+      <w:r>
+        <w:rPr>
+          <w:rFonts w:ascii="Times New Roman" w:hAnsi="Times New Roman" w:cs="Times New Roman"/>
+          <w:sz w:val="26"/>
+          <w:szCs w:val="26"/>
+          <w:lang w:val="en-US"/>
+        </w:rPr>
+        <w:t>mới</w:t>
+      </w:r>
+      <w:proofErr w:type="spellEnd"/>
+      <w:r>
+        <w:rPr>
+          <w:rFonts w:ascii="Times New Roman" w:hAnsi="Times New Roman" w:cs="Times New Roman"/>
+          <w:sz w:val="26"/>
+          <w:szCs w:val="26"/>
+          <w:lang w:val="en-US"/>
+        </w:rPr>
+        <w:t>).</w:t>
       </w:r>
     </w:p>
     <w:p>
@@ -2924,224 +3640,55 @@
           <w:sz w:val="26"/>
           <w:szCs w:val="26"/>
         </w:rPr>
-        <w:t>Media: là thư mục chứa các file hình ảnh trong project, chủ yếu là các file hình ảnh dùng để sử dụng cho mục avatar của sinh viên</w:t>
-      </w:r>
-      <w:r>
-        <w:rPr>
-          <w:rFonts w:ascii="Times New Roman" w:hAnsi="Times New Roman" w:cs="Times New Roman"/>
-          <w:sz w:val="26"/>
-          <w:szCs w:val="26"/>
-          <w:lang w:val="en-US"/>
-        </w:rPr>
-        <w:t>(</w:t>
-      </w:r>
-      <w:proofErr w:type="spellStart"/>
-      <w:r>
-        <w:rPr>
-          <w:rFonts w:ascii="Times New Roman" w:hAnsi="Times New Roman" w:cs="Times New Roman"/>
-          <w:sz w:val="26"/>
-          <w:szCs w:val="26"/>
-          <w:lang w:val="en-US"/>
-        </w:rPr>
-        <w:t>trong</w:t>
-      </w:r>
-      <w:proofErr w:type="spellEnd"/>
-      <w:r>
-        <w:rPr>
-          <w:rFonts w:ascii="Times New Roman" w:hAnsi="Times New Roman" w:cs="Times New Roman"/>
-          <w:sz w:val="26"/>
-          <w:szCs w:val="26"/>
-          <w:lang w:val="en-US"/>
-        </w:rPr>
-        <w:t xml:space="preserve"> file import </w:t>
-      </w:r>
-      <w:proofErr w:type="spellStart"/>
-      <w:r>
-        <w:rPr>
-          <w:rFonts w:ascii="Times New Roman" w:hAnsi="Times New Roman" w:cs="Times New Roman"/>
-          <w:sz w:val="26"/>
-          <w:szCs w:val="26"/>
-          <w:lang w:val="en-US"/>
-        </w:rPr>
-        <w:t>thì</w:t>
-      </w:r>
-      <w:proofErr w:type="spellEnd"/>
-      <w:r>
-        <w:rPr>
-          <w:rFonts w:ascii="Times New Roman" w:hAnsi="Times New Roman" w:cs="Times New Roman"/>
-          <w:sz w:val="26"/>
-          <w:szCs w:val="26"/>
-          <w:lang w:val="en-US"/>
-        </w:rPr>
-        <w:t xml:space="preserve"> avatar </w:t>
-      </w:r>
-      <w:proofErr w:type="spellStart"/>
-      <w:r>
-        <w:rPr>
-          <w:rFonts w:ascii="Times New Roman" w:hAnsi="Times New Roman" w:cs="Times New Roman"/>
-          <w:sz w:val="26"/>
-          <w:szCs w:val="26"/>
-          <w:lang w:val="en-US"/>
-        </w:rPr>
-        <w:t>của</w:t>
-      </w:r>
-      <w:proofErr w:type="spellEnd"/>
-      <w:r>
-        <w:rPr>
-          <w:rFonts w:ascii="Times New Roman" w:hAnsi="Times New Roman" w:cs="Times New Roman"/>
-          <w:sz w:val="26"/>
-          <w:szCs w:val="26"/>
-          <w:lang w:val="en-US"/>
-        </w:rPr>
-        <w:t xml:space="preserve"> </w:t>
-      </w:r>
-      <w:proofErr w:type="spellStart"/>
-      <w:r>
-        <w:rPr>
-          <w:rFonts w:ascii="Times New Roman" w:hAnsi="Times New Roman" w:cs="Times New Roman"/>
-          <w:sz w:val="26"/>
-          <w:szCs w:val="26"/>
-          <w:lang w:val="en-US"/>
-        </w:rPr>
-        <w:t>sinh</w:t>
-      </w:r>
-      <w:proofErr w:type="spellEnd"/>
-      <w:r>
-        <w:rPr>
-          <w:rFonts w:ascii="Times New Roman" w:hAnsi="Times New Roman" w:cs="Times New Roman"/>
-          <w:sz w:val="26"/>
-          <w:szCs w:val="26"/>
-          <w:lang w:val="en-US"/>
-        </w:rPr>
-        <w:t xml:space="preserve"> </w:t>
-      </w:r>
-      <w:proofErr w:type="spellStart"/>
-      <w:r>
-        <w:rPr>
-          <w:rFonts w:ascii="Times New Roman" w:hAnsi="Times New Roman" w:cs="Times New Roman"/>
-          <w:sz w:val="26"/>
-          <w:szCs w:val="26"/>
-          <w:lang w:val="en-US"/>
-        </w:rPr>
-        <w:t>viên</w:t>
-      </w:r>
-      <w:proofErr w:type="spellEnd"/>
-      <w:r>
-        <w:rPr>
-          <w:rFonts w:ascii="Times New Roman" w:hAnsi="Times New Roman" w:cs="Times New Roman"/>
-          <w:sz w:val="26"/>
-          <w:szCs w:val="26"/>
-          <w:lang w:val="en-US"/>
-        </w:rPr>
-        <w:t xml:space="preserve"> </w:t>
-      </w:r>
-      <w:proofErr w:type="spellStart"/>
-      <w:r>
-        <w:rPr>
-          <w:rFonts w:ascii="Times New Roman" w:hAnsi="Times New Roman" w:cs="Times New Roman"/>
-          <w:sz w:val="26"/>
-          <w:szCs w:val="26"/>
-          <w:lang w:val="en-US"/>
-        </w:rPr>
-        <w:t>đều</w:t>
-      </w:r>
-      <w:proofErr w:type="spellEnd"/>
-      <w:r>
-        <w:rPr>
-          <w:rFonts w:ascii="Times New Roman" w:hAnsi="Times New Roman" w:cs="Times New Roman"/>
-          <w:sz w:val="26"/>
-          <w:szCs w:val="26"/>
-          <w:lang w:val="en-US"/>
-        </w:rPr>
-        <w:t xml:space="preserve"> </w:t>
-      </w:r>
-      <w:proofErr w:type="spellStart"/>
-      <w:r>
-        <w:rPr>
-          <w:rFonts w:ascii="Times New Roman" w:hAnsi="Times New Roman" w:cs="Times New Roman"/>
-          <w:sz w:val="26"/>
-          <w:szCs w:val="26"/>
-          <w:lang w:val="en-US"/>
-        </w:rPr>
-        <w:t>được</w:t>
-      </w:r>
-      <w:proofErr w:type="spellEnd"/>
-      <w:r>
-        <w:rPr>
-          <w:rFonts w:ascii="Times New Roman" w:hAnsi="Times New Roman" w:cs="Times New Roman"/>
-          <w:sz w:val="26"/>
-          <w:szCs w:val="26"/>
-          <w:lang w:val="en-US"/>
-        </w:rPr>
-        <w:t xml:space="preserve"> load </w:t>
-      </w:r>
-      <w:proofErr w:type="spellStart"/>
-      <w:r>
-        <w:rPr>
-          <w:rFonts w:ascii="Times New Roman" w:hAnsi="Times New Roman" w:cs="Times New Roman"/>
-          <w:sz w:val="26"/>
-          <w:szCs w:val="26"/>
-          <w:lang w:val="en-US"/>
-        </w:rPr>
-        <w:t>lên</w:t>
-      </w:r>
-      <w:proofErr w:type="spellEnd"/>
-      <w:r>
-        <w:rPr>
-          <w:rFonts w:ascii="Times New Roman" w:hAnsi="Times New Roman" w:cs="Times New Roman"/>
-          <w:sz w:val="26"/>
-          <w:szCs w:val="26"/>
-          <w:lang w:val="en-US"/>
-        </w:rPr>
-        <w:t xml:space="preserve"> </w:t>
-      </w:r>
-      <w:proofErr w:type="spellStart"/>
-      <w:r>
-        <w:rPr>
-          <w:rFonts w:ascii="Times New Roman" w:hAnsi="Times New Roman" w:cs="Times New Roman"/>
-          <w:sz w:val="26"/>
-          <w:szCs w:val="26"/>
-          <w:lang w:val="en-US"/>
-        </w:rPr>
-        <w:t>từ</w:t>
-      </w:r>
-      <w:proofErr w:type="spellEnd"/>
-      <w:r>
-        <w:rPr>
-          <w:rFonts w:ascii="Times New Roman" w:hAnsi="Times New Roman" w:cs="Times New Roman"/>
-          <w:sz w:val="26"/>
-          <w:szCs w:val="26"/>
-          <w:lang w:val="en-US"/>
-        </w:rPr>
-        <w:t xml:space="preserve"> </w:t>
-      </w:r>
-      <w:proofErr w:type="spellStart"/>
-      <w:r>
-        <w:rPr>
-          <w:rFonts w:ascii="Times New Roman" w:hAnsi="Times New Roman" w:cs="Times New Roman"/>
-          <w:sz w:val="26"/>
-          <w:szCs w:val="26"/>
-          <w:lang w:val="en-US"/>
-        </w:rPr>
-        <w:t>đây</w:t>
-      </w:r>
-      <w:proofErr w:type="spellEnd"/>
-      <w:r>
-        <w:rPr>
-          <w:rFonts w:ascii="Times New Roman" w:hAnsi="Times New Roman" w:cs="Times New Roman"/>
-          <w:sz w:val="26"/>
-          <w:szCs w:val="26"/>
-          <w:lang w:val="en-US"/>
-        </w:rPr>
-        <w:t>)</w:t>
-      </w:r>
-      <w:r>
-        <w:rPr>
-          <w:rFonts w:ascii="Times New Roman" w:hAnsi="Times New Roman" w:cs="Times New Roman"/>
-          <w:sz w:val="26"/>
-          <w:szCs w:val="26"/>
-        </w:rPr>
-        <w:t xml:space="preserve"> </w:t>
+        <w:t>File source code với tên là ListStudent.java là file code chính của dự án chứa toàn bộ mã nguồn củ</w:t>
+      </w:r>
+      <w:r>
+        <w:rPr>
+          <w:rFonts w:ascii="Times New Roman" w:hAnsi="Times New Roman" w:cs="Times New Roman"/>
+          <w:sz w:val="26"/>
+          <w:szCs w:val="26"/>
+        </w:rPr>
+        <w:t xml:space="preserve">a </w:t>
+      </w:r>
+      <w:proofErr w:type="spellStart"/>
+      <w:r>
+        <w:rPr>
+          <w:rFonts w:ascii="Times New Roman" w:hAnsi="Times New Roman" w:cs="Times New Roman"/>
+          <w:sz w:val="26"/>
+          <w:szCs w:val="26"/>
+          <w:lang w:val="en-US"/>
+        </w:rPr>
+        <w:t>dự</w:t>
+      </w:r>
+      <w:proofErr w:type="spellEnd"/>
+      <w:r>
+        <w:rPr>
+          <w:rFonts w:ascii="Times New Roman" w:hAnsi="Times New Roman" w:cs="Times New Roman"/>
+          <w:sz w:val="26"/>
+          <w:szCs w:val="26"/>
+          <w:lang w:val="en-US"/>
+        </w:rPr>
+        <w:t xml:space="preserve"> </w:t>
+      </w:r>
+      <w:proofErr w:type="spellStart"/>
+      <w:r>
+        <w:rPr>
+          <w:rFonts w:ascii="Times New Roman" w:hAnsi="Times New Roman" w:cs="Times New Roman"/>
+          <w:sz w:val="26"/>
+          <w:szCs w:val="26"/>
+          <w:lang w:val="en-US"/>
+        </w:rPr>
+        <w:t>án</w:t>
+      </w:r>
+      <w:proofErr w:type="spellEnd"/>
+      <w:r>
+        <w:rPr>
+          <w:rFonts w:ascii="Times New Roman" w:hAnsi="Times New Roman" w:cs="Times New Roman"/>
+          <w:sz w:val="26"/>
+          <w:szCs w:val="26"/>
+          <w:lang w:val="en-US"/>
+        </w:rPr>
+        <w:t>.</w:t>
       </w:r>
     </w:p>
     <w:p>
@@ -3165,57 +3712,121 @@
           <w:rFonts w:ascii="Times New Roman" w:hAnsi="Times New Roman" w:cs="Times New Roman"/>
           <w:sz w:val="26"/>
           <w:szCs w:val="26"/>
-        </w:rPr>
-        <w:t>File source code với tên là ListStudent.java là file code chính của dự án chứa toàn bộ mã nguồn củ</w:t>
-      </w:r>
-      <w:r>
-        <w:rPr>
-          <w:rFonts w:ascii="Times New Roman" w:hAnsi="Times New Roman" w:cs="Times New Roman"/>
-          <w:sz w:val="26"/>
-          <w:szCs w:val="26"/>
-        </w:rPr>
-        <w:t xml:space="preserve">a </w:t>
-      </w:r>
-      <w:proofErr w:type="spellStart"/>
-      <w:r>
-        <w:rPr>
-          <w:rFonts w:ascii="Times New Roman" w:hAnsi="Times New Roman" w:cs="Times New Roman"/>
-          <w:sz w:val="26"/>
-          <w:szCs w:val="26"/>
-          <w:lang w:val="en-US"/>
-        </w:rPr>
-        <w:t>dự</w:t>
-      </w:r>
-      <w:proofErr w:type="spellEnd"/>
-      <w:r>
-        <w:rPr>
-          <w:rFonts w:ascii="Times New Roman" w:hAnsi="Times New Roman" w:cs="Times New Roman"/>
-          <w:sz w:val="26"/>
-          <w:szCs w:val="26"/>
-          <w:lang w:val="en-US"/>
-        </w:rPr>
-        <w:t xml:space="preserve"> </w:t>
-      </w:r>
-      <w:proofErr w:type="spellStart"/>
-      <w:r>
-        <w:rPr>
-          <w:rFonts w:ascii="Times New Roman" w:hAnsi="Times New Roman" w:cs="Times New Roman"/>
-          <w:sz w:val="26"/>
-          <w:szCs w:val="26"/>
-          <w:lang w:val="en-US"/>
-        </w:rPr>
-        <w:t>án</w:t>
-      </w:r>
-      <w:proofErr w:type="spellEnd"/>
-      <w:r>
-        <w:rPr>
-          <w:rFonts w:ascii="Times New Roman" w:hAnsi="Times New Roman" w:cs="Times New Roman"/>
-          <w:sz w:val="26"/>
-          <w:szCs w:val="26"/>
-          <w:lang w:val="en-US"/>
-        </w:rPr>
-        <w:t>.</w:t>
-      </w:r>
+          <w:lang w:val="en-US"/>
+        </w:rPr>
+        <w:t xml:space="preserve">Run.jar: </w:t>
+      </w:r>
+      <w:proofErr w:type="spellStart"/>
+      <w:r>
+        <w:rPr>
+          <w:rFonts w:ascii="Times New Roman" w:hAnsi="Times New Roman" w:cs="Times New Roman"/>
+          <w:sz w:val="26"/>
+          <w:szCs w:val="26"/>
+          <w:lang w:val="en-US"/>
+        </w:rPr>
+        <w:t>là</w:t>
+      </w:r>
+      <w:proofErr w:type="spellEnd"/>
+      <w:r>
+        <w:rPr>
+          <w:rFonts w:ascii="Times New Roman" w:hAnsi="Times New Roman" w:cs="Times New Roman"/>
+          <w:sz w:val="26"/>
+          <w:szCs w:val="26"/>
+          <w:lang w:val="en-US"/>
+        </w:rPr>
+        <w:t xml:space="preserve"> file </w:t>
+      </w:r>
+      <w:proofErr w:type="spellStart"/>
+      <w:r>
+        <w:rPr>
+          <w:rFonts w:ascii="Times New Roman" w:hAnsi="Times New Roman" w:cs="Times New Roman"/>
+          <w:sz w:val="26"/>
+          <w:szCs w:val="26"/>
+          <w:lang w:val="en-US"/>
+        </w:rPr>
+        <w:t>thực</w:t>
+      </w:r>
+      <w:proofErr w:type="spellEnd"/>
+      <w:r>
+        <w:rPr>
+          <w:rFonts w:ascii="Times New Roman" w:hAnsi="Times New Roman" w:cs="Times New Roman"/>
+          <w:sz w:val="26"/>
+          <w:szCs w:val="26"/>
+          <w:lang w:val="en-US"/>
+        </w:rPr>
+        <w:t xml:space="preserve"> </w:t>
+      </w:r>
+      <w:proofErr w:type="spellStart"/>
+      <w:r>
+        <w:rPr>
+          <w:rFonts w:ascii="Times New Roman" w:hAnsi="Times New Roman" w:cs="Times New Roman"/>
+          <w:sz w:val="26"/>
+          <w:szCs w:val="26"/>
+          <w:lang w:val="en-US"/>
+        </w:rPr>
+        <w:t>thi</w:t>
+      </w:r>
+      <w:proofErr w:type="spellEnd"/>
+      <w:r>
+        <w:rPr>
+          <w:rFonts w:ascii="Times New Roman" w:hAnsi="Times New Roman" w:cs="Times New Roman"/>
+          <w:sz w:val="26"/>
+          <w:szCs w:val="26"/>
+          <w:lang w:val="en-US"/>
+        </w:rPr>
+        <w:t xml:space="preserve"> </w:t>
+      </w:r>
+      <w:proofErr w:type="spellStart"/>
+      <w:r>
+        <w:rPr>
+          <w:rFonts w:ascii="Times New Roman" w:hAnsi="Times New Roman" w:cs="Times New Roman"/>
+          <w:sz w:val="26"/>
+          <w:szCs w:val="26"/>
+          <w:lang w:val="en-US"/>
+        </w:rPr>
+        <w:t>của</w:t>
+      </w:r>
+      <w:proofErr w:type="spellEnd"/>
+      <w:r>
+        <w:rPr>
+          <w:rFonts w:ascii="Times New Roman" w:hAnsi="Times New Roman" w:cs="Times New Roman"/>
+          <w:sz w:val="26"/>
+          <w:szCs w:val="26"/>
+          <w:lang w:val="en-US"/>
+        </w:rPr>
+        <w:t xml:space="preserve"> </w:t>
+      </w:r>
+      <w:proofErr w:type="spellStart"/>
+      <w:r>
+        <w:rPr>
+          <w:rFonts w:ascii="Times New Roman" w:hAnsi="Times New Roman" w:cs="Times New Roman"/>
+          <w:sz w:val="26"/>
+          <w:szCs w:val="26"/>
+          <w:lang w:val="en-US"/>
+        </w:rPr>
+        <w:t>chương</w:t>
+      </w:r>
+      <w:proofErr w:type="spellEnd"/>
+      <w:r>
+        <w:rPr>
+          <w:rFonts w:ascii="Times New Roman" w:hAnsi="Times New Roman" w:cs="Times New Roman"/>
+          <w:sz w:val="26"/>
+          <w:szCs w:val="26"/>
+          <w:lang w:val="en-US"/>
+        </w:rPr>
+        <w:t xml:space="preserve"> </w:t>
+      </w:r>
+      <w:proofErr w:type="spellStart"/>
+      <w:r>
+        <w:rPr>
+          <w:rFonts w:ascii="Times New Roman" w:hAnsi="Times New Roman" w:cs="Times New Roman"/>
+          <w:sz w:val="26"/>
+          <w:szCs w:val="26"/>
+          <w:lang w:val="en-US"/>
+        </w:rPr>
+        <w:t>trình</w:t>
+      </w:r>
+      <w:proofErr w:type="spellEnd"/>
     </w:p>
     <w:p>
       <w:pPr>
@@ -3875,8 +4486,7 @@
     </w:p>
     <w:p>
       <w:pPr>
-        <w:ind w:left="360" w:firstLine="720"/>
-        <w:jc w:val="both"/>
+        <w:jc w:val="center"/>
         <w:rPr>
           <w:rFonts w:ascii="Times New Roman" w:hAnsi="Times New Roman" w:cs="Times New Roman"/>
           <w:sz w:val="26"/>
@@ -3893,8 +4503,8 @@
         </w:rPr>
         <w:lastRenderedPageBreak/>
         <w:drawing>
-          <wp:inline distT="0" distB="0" distL="0" distR="0" wp14:anchorId="76AF5FB0" wp14:editId="15D374CF">
-            <wp:extent cx="5731510" cy="3798350"/>
+          <wp:inline distT="0" distB="0" distL="0" distR="0" wp14:anchorId="36D42384" wp14:editId="7C7F824B">
+            <wp:extent cx="5731510" cy="4079414"/>
             <wp:effectExtent l="0" t="0" r="2540" b="0"/>
             <wp:docPr id="1" name="Picture 1"/>
             <wp:cNvGraphicFramePr>
@@ -3916,7 +4526,7 @@
                   <pic:spPr>
                     <a:xfrm>
                       <a:off x="0" y="0"/>
-                      <a:ext cx="5731510" cy="3798350"/>
+                      <a:ext cx="5731510" cy="4079414"/>
                     </a:xfrm>
                     <a:prstGeom prst="rect">
                       <a:avLst/>
@@ -5484,761 +6094,6 @@
           <w:lang w:val="en-US"/>
         </w:rPr>
       </w:pPr>
-      <w:proofErr w:type="spellStart"/>
-      <w:proofErr w:type="gramStart"/>
-      <w:r>
-        <w:rPr>
-          <w:rFonts w:ascii="Times New Roman" w:hAnsi="Times New Roman" w:cs="Times New Roman"/>
-          <w:sz w:val="26"/>
-          <w:szCs w:val="26"/>
-          <w:lang w:val="en-US"/>
-        </w:rPr>
-        <w:t>Đối</w:t>
-      </w:r>
-      <w:proofErr w:type="spellEnd"/>
-      <w:r>
-        <w:rPr>
-          <w:rFonts w:ascii="Times New Roman" w:hAnsi="Times New Roman" w:cs="Times New Roman"/>
-          <w:sz w:val="26"/>
-          <w:szCs w:val="26"/>
-          <w:lang w:val="en-US"/>
-        </w:rPr>
-        <w:t xml:space="preserve"> </w:t>
-      </w:r>
-      <w:proofErr w:type="spellStart"/>
-      <w:r>
-        <w:rPr>
-          <w:rFonts w:ascii="Times New Roman" w:hAnsi="Times New Roman" w:cs="Times New Roman"/>
-          <w:sz w:val="26"/>
-          <w:szCs w:val="26"/>
-          <w:lang w:val="en-US"/>
-        </w:rPr>
-        <w:t>với</w:t>
-      </w:r>
-      <w:proofErr w:type="spellEnd"/>
-      <w:r>
-        <w:rPr>
-          <w:rFonts w:ascii="Times New Roman" w:hAnsi="Times New Roman" w:cs="Times New Roman"/>
-          <w:sz w:val="26"/>
-          <w:szCs w:val="26"/>
-          <w:lang w:val="en-US"/>
-        </w:rPr>
-        <w:t xml:space="preserve"> </w:t>
-      </w:r>
-      <w:proofErr w:type="spellStart"/>
-      <w:r>
-        <w:rPr>
-          <w:rFonts w:ascii="Times New Roman" w:hAnsi="Times New Roman" w:cs="Times New Roman"/>
-          <w:sz w:val="26"/>
-          <w:szCs w:val="26"/>
-          <w:lang w:val="en-US"/>
-        </w:rPr>
-        <w:t>hình</w:t>
-      </w:r>
-      <w:proofErr w:type="spellEnd"/>
-      <w:r>
-        <w:rPr>
-          <w:rFonts w:ascii="Times New Roman" w:hAnsi="Times New Roman" w:cs="Times New Roman"/>
-          <w:sz w:val="26"/>
-          <w:szCs w:val="26"/>
-          <w:lang w:val="en-US"/>
-        </w:rPr>
-        <w:t xml:space="preserve"> </w:t>
-      </w:r>
-      <w:proofErr w:type="spellStart"/>
-      <w:r>
-        <w:rPr>
-          <w:rFonts w:ascii="Times New Roman" w:hAnsi="Times New Roman" w:cs="Times New Roman"/>
-          <w:sz w:val="26"/>
-          <w:szCs w:val="26"/>
-          <w:lang w:val="en-US"/>
-        </w:rPr>
-        <w:t>ảnh</w:t>
-      </w:r>
-      <w:proofErr w:type="spellEnd"/>
-      <w:r>
-        <w:rPr>
-          <w:rFonts w:ascii="Times New Roman" w:hAnsi="Times New Roman" w:cs="Times New Roman"/>
-          <w:sz w:val="26"/>
-          <w:szCs w:val="26"/>
-          <w:lang w:val="en-US"/>
-        </w:rPr>
-        <w:t xml:space="preserve"> </w:t>
-      </w:r>
-      <w:proofErr w:type="spellStart"/>
-      <w:r>
-        <w:rPr>
-          <w:rFonts w:ascii="Times New Roman" w:hAnsi="Times New Roman" w:cs="Times New Roman"/>
-          <w:sz w:val="26"/>
-          <w:szCs w:val="26"/>
-          <w:lang w:val="en-US"/>
-        </w:rPr>
-        <w:t>được</w:t>
-      </w:r>
-      <w:proofErr w:type="spellEnd"/>
-      <w:r>
-        <w:rPr>
-          <w:rFonts w:ascii="Times New Roman" w:hAnsi="Times New Roman" w:cs="Times New Roman"/>
-          <w:sz w:val="26"/>
-          <w:szCs w:val="26"/>
-          <w:lang w:val="en-US"/>
-        </w:rPr>
-        <w:t xml:space="preserve"> </w:t>
-      </w:r>
-      <w:proofErr w:type="spellStart"/>
-      <w:r>
-        <w:rPr>
-          <w:rFonts w:ascii="Times New Roman" w:hAnsi="Times New Roman" w:cs="Times New Roman"/>
-          <w:sz w:val="26"/>
-          <w:szCs w:val="26"/>
-          <w:lang w:val="en-US"/>
-        </w:rPr>
-        <w:t>chọn</w:t>
-      </w:r>
-      <w:proofErr w:type="spellEnd"/>
-      <w:r>
-        <w:rPr>
-          <w:rFonts w:ascii="Times New Roman" w:hAnsi="Times New Roman" w:cs="Times New Roman"/>
-          <w:sz w:val="26"/>
-          <w:szCs w:val="26"/>
-          <w:lang w:val="en-US"/>
-        </w:rPr>
-        <w:t xml:space="preserve"> </w:t>
-      </w:r>
-      <w:proofErr w:type="spellStart"/>
-      <w:r>
-        <w:rPr>
-          <w:rFonts w:ascii="Times New Roman" w:hAnsi="Times New Roman" w:cs="Times New Roman"/>
-          <w:sz w:val="26"/>
-          <w:szCs w:val="26"/>
-          <w:lang w:val="en-US"/>
-        </w:rPr>
-        <w:t>làm</w:t>
-      </w:r>
-      <w:proofErr w:type="spellEnd"/>
-      <w:r>
-        <w:rPr>
-          <w:rFonts w:ascii="Times New Roman" w:hAnsi="Times New Roman" w:cs="Times New Roman"/>
-          <w:sz w:val="26"/>
-          <w:szCs w:val="26"/>
-          <w:lang w:val="en-US"/>
-        </w:rPr>
-        <w:t xml:space="preserve"> avatar, </w:t>
-      </w:r>
-      <w:proofErr w:type="spellStart"/>
-      <w:r>
-        <w:rPr>
-          <w:rFonts w:ascii="Times New Roman" w:hAnsi="Times New Roman" w:cs="Times New Roman"/>
-          <w:sz w:val="26"/>
-          <w:szCs w:val="26"/>
-          <w:lang w:val="en-US"/>
-        </w:rPr>
-        <w:t>ảnh</w:t>
-      </w:r>
-      <w:proofErr w:type="spellEnd"/>
-      <w:r>
-        <w:rPr>
-          <w:rFonts w:ascii="Times New Roman" w:hAnsi="Times New Roman" w:cs="Times New Roman"/>
-          <w:sz w:val="26"/>
-          <w:szCs w:val="26"/>
-          <w:lang w:val="en-US"/>
-        </w:rPr>
-        <w:t xml:space="preserve"> </w:t>
-      </w:r>
-      <w:proofErr w:type="spellStart"/>
-      <w:r>
-        <w:rPr>
-          <w:rFonts w:ascii="Times New Roman" w:hAnsi="Times New Roman" w:cs="Times New Roman"/>
-          <w:sz w:val="26"/>
-          <w:szCs w:val="26"/>
-          <w:lang w:val="en-US"/>
-        </w:rPr>
-        <w:t>cần</w:t>
-      </w:r>
-      <w:proofErr w:type="spellEnd"/>
-      <w:r>
-        <w:rPr>
-          <w:rFonts w:ascii="Times New Roman" w:hAnsi="Times New Roman" w:cs="Times New Roman"/>
-          <w:sz w:val="26"/>
-          <w:szCs w:val="26"/>
-          <w:lang w:val="en-US"/>
-        </w:rPr>
-        <w:t xml:space="preserve"> </w:t>
-      </w:r>
-      <w:proofErr w:type="spellStart"/>
-      <w:r>
-        <w:rPr>
-          <w:rFonts w:ascii="Times New Roman" w:hAnsi="Times New Roman" w:cs="Times New Roman"/>
-          <w:sz w:val="26"/>
-          <w:szCs w:val="26"/>
-          <w:lang w:val="en-US"/>
-        </w:rPr>
-        <w:t>có</w:t>
-      </w:r>
-      <w:proofErr w:type="spellEnd"/>
-      <w:r>
-        <w:rPr>
-          <w:rFonts w:ascii="Times New Roman" w:hAnsi="Times New Roman" w:cs="Times New Roman"/>
-          <w:sz w:val="26"/>
-          <w:szCs w:val="26"/>
-          <w:lang w:val="en-US"/>
-        </w:rPr>
-        <w:t xml:space="preserve"> </w:t>
-      </w:r>
-      <w:proofErr w:type="spellStart"/>
-      <w:r>
-        <w:rPr>
-          <w:rFonts w:ascii="Times New Roman" w:hAnsi="Times New Roman" w:cs="Times New Roman"/>
-          <w:sz w:val="26"/>
-          <w:szCs w:val="26"/>
-          <w:lang w:val="en-US"/>
-        </w:rPr>
-        <w:t>kích</w:t>
-      </w:r>
-      <w:proofErr w:type="spellEnd"/>
-      <w:r>
-        <w:rPr>
-          <w:rFonts w:ascii="Times New Roman" w:hAnsi="Times New Roman" w:cs="Times New Roman"/>
-          <w:sz w:val="26"/>
-          <w:szCs w:val="26"/>
-          <w:lang w:val="en-US"/>
-        </w:rPr>
-        <w:t xml:space="preserve"> </w:t>
-      </w:r>
-      <w:proofErr w:type="spellStart"/>
-      <w:r>
-        <w:rPr>
-          <w:rFonts w:ascii="Times New Roman" w:hAnsi="Times New Roman" w:cs="Times New Roman"/>
-          <w:sz w:val="26"/>
-          <w:szCs w:val="26"/>
-          <w:lang w:val="en-US"/>
-        </w:rPr>
-        <w:t>thước</w:t>
-      </w:r>
-      <w:proofErr w:type="spellEnd"/>
-      <w:r>
-        <w:rPr>
-          <w:rFonts w:ascii="Times New Roman" w:hAnsi="Times New Roman" w:cs="Times New Roman"/>
-          <w:sz w:val="26"/>
-          <w:szCs w:val="26"/>
-          <w:lang w:val="en-US"/>
-        </w:rPr>
-        <w:t xml:space="preserve"> </w:t>
-      </w:r>
-      <w:proofErr w:type="spellStart"/>
-      <w:r>
-        <w:rPr>
-          <w:rFonts w:ascii="Times New Roman" w:hAnsi="Times New Roman" w:cs="Times New Roman"/>
-          <w:sz w:val="26"/>
-          <w:szCs w:val="26"/>
-          <w:lang w:val="en-US"/>
-        </w:rPr>
-        <w:t>phù</w:t>
-      </w:r>
-      <w:proofErr w:type="spellEnd"/>
-      <w:r>
-        <w:rPr>
-          <w:rFonts w:ascii="Times New Roman" w:hAnsi="Times New Roman" w:cs="Times New Roman"/>
-          <w:sz w:val="26"/>
-          <w:szCs w:val="26"/>
-          <w:lang w:val="en-US"/>
-        </w:rPr>
-        <w:t xml:space="preserve"> </w:t>
-      </w:r>
-      <w:proofErr w:type="spellStart"/>
-      <w:r>
-        <w:rPr>
-          <w:rFonts w:ascii="Times New Roman" w:hAnsi="Times New Roman" w:cs="Times New Roman"/>
-          <w:sz w:val="26"/>
-          <w:szCs w:val="26"/>
-          <w:lang w:val="en-US"/>
-        </w:rPr>
-        <w:t>hợp</w:t>
-      </w:r>
-      <w:proofErr w:type="spellEnd"/>
-      <w:r>
-        <w:rPr>
-          <w:rFonts w:ascii="Times New Roman" w:hAnsi="Times New Roman" w:cs="Times New Roman"/>
-          <w:sz w:val="26"/>
-          <w:szCs w:val="26"/>
-          <w:lang w:val="en-US"/>
-        </w:rPr>
-        <w:t xml:space="preserve"> </w:t>
-      </w:r>
-      <w:proofErr w:type="spellStart"/>
-      <w:r>
-        <w:rPr>
-          <w:rFonts w:ascii="Times New Roman" w:hAnsi="Times New Roman" w:cs="Times New Roman"/>
-          <w:sz w:val="26"/>
-          <w:szCs w:val="26"/>
-          <w:lang w:val="en-US"/>
-        </w:rPr>
-        <w:t>thì</w:t>
-      </w:r>
-      <w:proofErr w:type="spellEnd"/>
-      <w:r>
-        <w:rPr>
-          <w:rFonts w:ascii="Times New Roman" w:hAnsi="Times New Roman" w:cs="Times New Roman"/>
-          <w:sz w:val="26"/>
-          <w:szCs w:val="26"/>
-          <w:lang w:val="en-US"/>
-        </w:rPr>
-        <w:t xml:space="preserve"> </w:t>
-      </w:r>
-      <w:proofErr w:type="spellStart"/>
-      <w:r>
-        <w:rPr>
-          <w:rFonts w:ascii="Times New Roman" w:hAnsi="Times New Roman" w:cs="Times New Roman"/>
-          <w:sz w:val="26"/>
-          <w:szCs w:val="26"/>
-          <w:lang w:val="en-US"/>
-        </w:rPr>
-        <w:t>mới</w:t>
-      </w:r>
-      <w:proofErr w:type="spellEnd"/>
-      <w:r>
-        <w:rPr>
-          <w:rFonts w:ascii="Times New Roman" w:hAnsi="Times New Roman" w:cs="Times New Roman"/>
-          <w:sz w:val="26"/>
-          <w:szCs w:val="26"/>
-          <w:lang w:val="en-US"/>
-        </w:rPr>
-        <w:t xml:space="preserve"> </w:t>
-      </w:r>
-      <w:proofErr w:type="spellStart"/>
-      <w:r>
-        <w:rPr>
-          <w:rFonts w:ascii="Times New Roman" w:hAnsi="Times New Roman" w:cs="Times New Roman"/>
-          <w:sz w:val="26"/>
-          <w:szCs w:val="26"/>
-          <w:lang w:val="en-US"/>
-        </w:rPr>
-        <w:t>có</w:t>
-      </w:r>
-      <w:proofErr w:type="spellEnd"/>
-      <w:r>
-        <w:rPr>
-          <w:rFonts w:ascii="Times New Roman" w:hAnsi="Times New Roman" w:cs="Times New Roman"/>
-          <w:sz w:val="26"/>
-          <w:szCs w:val="26"/>
-          <w:lang w:val="en-US"/>
-        </w:rPr>
-        <w:t xml:space="preserve"> </w:t>
-      </w:r>
-      <w:proofErr w:type="spellStart"/>
-      <w:r>
-        <w:rPr>
-          <w:rFonts w:ascii="Times New Roman" w:hAnsi="Times New Roman" w:cs="Times New Roman"/>
-          <w:sz w:val="26"/>
-          <w:szCs w:val="26"/>
-          <w:lang w:val="en-US"/>
-        </w:rPr>
-        <w:t>thể</w:t>
-      </w:r>
-      <w:proofErr w:type="spellEnd"/>
-      <w:r>
-        <w:rPr>
-          <w:rFonts w:ascii="Times New Roman" w:hAnsi="Times New Roman" w:cs="Times New Roman"/>
-          <w:sz w:val="26"/>
-          <w:szCs w:val="26"/>
-          <w:lang w:val="en-US"/>
-        </w:rPr>
-        <w:t xml:space="preserve"> </w:t>
-      </w:r>
-      <w:proofErr w:type="spellStart"/>
-      <w:r>
-        <w:rPr>
-          <w:rFonts w:ascii="Times New Roman" w:hAnsi="Times New Roman" w:cs="Times New Roman"/>
-          <w:sz w:val="26"/>
-          <w:szCs w:val="26"/>
-          <w:lang w:val="en-US"/>
-        </w:rPr>
-        <w:t>được</w:t>
-      </w:r>
-      <w:proofErr w:type="spellEnd"/>
-      <w:r>
-        <w:rPr>
-          <w:rFonts w:ascii="Times New Roman" w:hAnsi="Times New Roman" w:cs="Times New Roman"/>
-          <w:sz w:val="26"/>
-          <w:szCs w:val="26"/>
-          <w:lang w:val="en-US"/>
-        </w:rPr>
-        <w:t xml:space="preserve"> </w:t>
-      </w:r>
-      <w:proofErr w:type="spellStart"/>
-      <w:r>
-        <w:rPr>
-          <w:rFonts w:ascii="Times New Roman" w:hAnsi="Times New Roman" w:cs="Times New Roman"/>
-          <w:sz w:val="26"/>
-          <w:szCs w:val="26"/>
-          <w:lang w:val="en-US"/>
-        </w:rPr>
-        <w:t>hiển</w:t>
-      </w:r>
-      <w:proofErr w:type="spellEnd"/>
-      <w:r>
-        <w:rPr>
-          <w:rFonts w:ascii="Times New Roman" w:hAnsi="Times New Roman" w:cs="Times New Roman"/>
-          <w:sz w:val="26"/>
-          <w:szCs w:val="26"/>
-          <w:lang w:val="en-US"/>
-        </w:rPr>
-        <w:t xml:space="preserve"> </w:t>
-      </w:r>
-      <w:proofErr w:type="spellStart"/>
-      <w:r>
-        <w:rPr>
-          <w:rFonts w:ascii="Times New Roman" w:hAnsi="Times New Roman" w:cs="Times New Roman"/>
-          <w:sz w:val="26"/>
-          <w:szCs w:val="26"/>
-          <w:lang w:val="en-US"/>
-        </w:rPr>
-        <w:t>thị</w:t>
-      </w:r>
-      <w:proofErr w:type="spellEnd"/>
-      <w:r>
-        <w:rPr>
-          <w:rFonts w:ascii="Times New Roman" w:hAnsi="Times New Roman" w:cs="Times New Roman"/>
-          <w:sz w:val="26"/>
-          <w:szCs w:val="26"/>
-          <w:lang w:val="en-US"/>
-        </w:rPr>
-        <w:t xml:space="preserve"> </w:t>
-      </w:r>
-      <w:proofErr w:type="spellStart"/>
-      <w:r>
-        <w:rPr>
-          <w:rFonts w:ascii="Times New Roman" w:hAnsi="Times New Roman" w:cs="Times New Roman"/>
-          <w:sz w:val="26"/>
-          <w:szCs w:val="26"/>
-          <w:lang w:val="en-US"/>
-        </w:rPr>
-        <w:t>đầy</w:t>
-      </w:r>
-      <w:proofErr w:type="spellEnd"/>
-      <w:r>
-        <w:rPr>
-          <w:rFonts w:ascii="Times New Roman" w:hAnsi="Times New Roman" w:cs="Times New Roman"/>
-          <w:sz w:val="26"/>
-          <w:szCs w:val="26"/>
-          <w:lang w:val="en-US"/>
-        </w:rPr>
-        <w:t xml:space="preserve"> </w:t>
-      </w:r>
-      <w:proofErr w:type="spellStart"/>
-      <w:r>
-        <w:rPr>
-          <w:rFonts w:ascii="Times New Roman" w:hAnsi="Times New Roman" w:cs="Times New Roman"/>
-          <w:sz w:val="26"/>
-          <w:szCs w:val="26"/>
-          <w:lang w:val="en-US"/>
-        </w:rPr>
-        <w:t>đủ</w:t>
-      </w:r>
-      <w:proofErr w:type="spellEnd"/>
-      <w:r>
-        <w:rPr>
-          <w:rFonts w:ascii="Times New Roman" w:hAnsi="Times New Roman" w:cs="Times New Roman"/>
-          <w:sz w:val="26"/>
-          <w:szCs w:val="26"/>
-          <w:lang w:val="en-US"/>
-        </w:rPr>
-        <w:t xml:space="preserve"> </w:t>
-      </w:r>
-      <w:proofErr w:type="spellStart"/>
-      <w:r>
-        <w:rPr>
-          <w:rFonts w:ascii="Times New Roman" w:hAnsi="Times New Roman" w:cs="Times New Roman"/>
-          <w:sz w:val="26"/>
-          <w:szCs w:val="26"/>
-          <w:lang w:val="en-US"/>
-        </w:rPr>
-        <w:t>và</w:t>
-      </w:r>
-      <w:proofErr w:type="spellEnd"/>
-      <w:r>
-        <w:rPr>
-          <w:rFonts w:ascii="Times New Roman" w:hAnsi="Times New Roman" w:cs="Times New Roman"/>
-          <w:sz w:val="26"/>
-          <w:szCs w:val="26"/>
-          <w:lang w:val="en-US"/>
-        </w:rPr>
-        <w:t xml:space="preserve"> </w:t>
-      </w:r>
-      <w:proofErr w:type="spellStart"/>
-      <w:r>
-        <w:rPr>
-          <w:rFonts w:ascii="Times New Roman" w:hAnsi="Times New Roman" w:cs="Times New Roman"/>
-          <w:sz w:val="26"/>
-          <w:szCs w:val="26"/>
-          <w:lang w:val="en-US"/>
-        </w:rPr>
-        <w:t>chính</w:t>
-      </w:r>
-      <w:proofErr w:type="spellEnd"/>
-      <w:r>
-        <w:rPr>
-          <w:rFonts w:ascii="Times New Roman" w:hAnsi="Times New Roman" w:cs="Times New Roman"/>
-          <w:sz w:val="26"/>
-          <w:szCs w:val="26"/>
-          <w:lang w:val="en-US"/>
-        </w:rPr>
-        <w:t xml:space="preserve"> </w:t>
-      </w:r>
-      <w:proofErr w:type="spellStart"/>
-      <w:r>
-        <w:rPr>
-          <w:rFonts w:ascii="Times New Roman" w:hAnsi="Times New Roman" w:cs="Times New Roman"/>
-          <w:sz w:val="26"/>
-          <w:szCs w:val="26"/>
-          <w:lang w:val="en-US"/>
-        </w:rPr>
-        <w:t>xác</w:t>
-      </w:r>
-      <w:proofErr w:type="spellEnd"/>
-      <w:r>
-        <w:rPr>
-          <w:rFonts w:ascii="Times New Roman" w:hAnsi="Times New Roman" w:cs="Times New Roman"/>
-          <w:sz w:val="26"/>
-          <w:szCs w:val="26"/>
-          <w:lang w:val="en-US"/>
-        </w:rPr>
-        <w:t xml:space="preserve"> </w:t>
-      </w:r>
-      <w:proofErr w:type="spellStart"/>
-      <w:r>
-        <w:rPr>
-          <w:rFonts w:ascii="Times New Roman" w:hAnsi="Times New Roman" w:cs="Times New Roman"/>
-          <w:sz w:val="26"/>
-          <w:szCs w:val="26"/>
-          <w:lang w:val="en-US"/>
-        </w:rPr>
-        <w:t>trên</w:t>
-      </w:r>
-      <w:proofErr w:type="spellEnd"/>
-      <w:r>
-        <w:rPr>
-          <w:rFonts w:ascii="Times New Roman" w:hAnsi="Times New Roman" w:cs="Times New Roman"/>
-          <w:sz w:val="26"/>
-          <w:szCs w:val="26"/>
-          <w:lang w:val="en-US"/>
-        </w:rPr>
-        <w:t xml:space="preserve"> </w:t>
-      </w:r>
-      <w:proofErr w:type="spellStart"/>
-      <w:r>
-        <w:rPr>
-          <w:rFonts w:ascii="Times New Roman" w:hAnsi="Times New Roman" w:cs="Times New Roman"/>
-          <w:sz w:val="26"/>
-          <w:szCs w:val="26"/>
-          <w:lang w:val="en-US"/>
-        </w:rPr>
-        <w:t>khi</w:t>
-      </w:r>
-      <w:proofErr w:type="spellEnd"/>
-      <w:r>
-        <w:rPr>
-          <w:rFonts w:ascii="Times New Roman" w:hAnsi="Times New Roman" w:cs="Times New Roman"/>
-          <w:sz w:val="26"/>
-          <w:szCs w:val="26"/>
-          <w:lang w:val="en-US"/>
-        </w:rPr>
-        <w:t xml:space="preserve"> </w:t>
-      </w:r>
-      <w:proofErr w:type="spellStart"/>
-      <w:r>
-        <w:rPr>
-          <w:rFonts w:ascii="Times New Roman" w:hAnsi="Times New Roman" w:cs="Times New Roman"/>
-          <w:sz w:val="26"/>
-          <w:szCs w:val="26"/>
-          <w:lang w:val="en-US"/>
-        </w:rPr>
-        <w:t>thực</w:t>
-      </w:r>
-      <w:proofErr w:type="spellEnd"/>
-      <w:r>
-        <w:rPr>
-          <w:rFonts w:ascii="Times New Roman" w:hAnsi="Times New Roman" w:cs="Times New Roman"/>
-          <w:sz w:val="26"/>
-          <w:szCs w:val="26"/>
-          <w:lang w:val="en-US"/>
-        </w:rPr>
-        <w:t xml:space="preserve"> </w:t>
-      </w:r>
-      <w:proofErr w:type="spellStart"/>
-      <w:r>
-        <w:rPr>
-          <w:rFonts w:ascii="Times New Roman" w:hAnsi="Times New Roman" w:cs="Times New Roman"/>
-          <w:sz w:val="26"/>
-          <w:szCs w:val="26"/>
-          <w:lang w:val="en-US"/>
-        </w:rPr>
-        <w:t>hiện</w:t>
-      </w:r>
-      <w:proofErr w:type="spellEnd"/>
-      <w:r>
-        <w:rPr>
-          <w:rFonts w:ascii="Times New Roman" w:hAnsi="Times New Roman" w:cs="Times New Roman"/>
-          <w:sz w:val="26"/>
-          <w:szCs w:val="26"/>
-          <w:lang w:val="en-US"/>
-        </w:rPr>
-        <w:t xml:space="preserve"> </w:t>
-      </w:r>
-      <w:proofErr w:type="spellStart"/>
-      <w:r>
-        <w:rPr>
-          <w:rFonts w:ascii="Times New Roman" w:hAnsi="Times New Roman" w:cs="Times New Roman"/>
-          <w:sz w:val="26"/>
-          <w:szCs w:val="26"/>
-          <w:lang w:val="en-US"/>
-        </w:rPr>
-        <w:t>chức</w:t>
-      </w:r>
-      <w:proofErr w:type="spellEnd"/>
-      <w:r>
-        <w:rPr>
-          <w:rFonts w:ascii="Times New Roman" w:hAnsi="Times New Roman" w:cs="Times New Roman"/>
-          <w:sz w:val="26"/>
-          <w:szCs w:val="26"/>
-          <w:lang w:val="en-US"/>
-        </w:rPr>
-        <w:t xml:space="preserve"> </w:t>
-      </w:r>
-      <w:proofErr w:type="spellStart"/>
-      <w:r>
-        <w:rPr>
-          <w:rFonts w:ascii="Times New Roman" w:hAnsi="Times New Roman" w:cs="Times New Roman"/>
-          <w:sz w:val="26"/>
-          <w:szCs w:val="26"/>
-          <w:lang w:val="en-US"/>
-        </w:rPr>
-        <w:t>năng</w:t>
-      </w:r>
-      <w:proofErr w:type="spellEnd"/>
-      <w:r>
-        <w:rPr>
-          <w:rFonts w:ascii="Times New Roman" w:hAnsi="Times New Roman" w:cs="Times New Roman"/>
-          <w:sz w:val="26"/>
-          <w:szCs w:val="26"/>
-          <w:lang w:val="en-US"/>
-        </w:rPr>
-        <w:t xml:space="preserve"> </w:t>
-      </w:r>
-      <w:proofErr w:type="spellStart"/>
-      <w:r>
-        <w:rPr>
-          <w:rFonts w:ascii="Times New Roman" w:hAnsi="Times New Roman" w:cs="Times New Roman"/>
-          <w:sz w:val="26"/>
-          <w:szCs w:val="26"/>
-          <w:lang w:val="en-US"/>
-        </w:rPr>
-        <w:t>xem</w:t>
-      </w:r>
-      <w:proofErr w:type="spellEnd"/>
-      <w:r>
-        <w:rPr>
-          <w:rFonts w:ascii="Times New Roman" w:hAnsi="Times New Roman" w:cs="Times New Roman"/>
-          <w:sz w:val="26"/>
-          <w:szCs w:val="26"/>
-          <w:lang w:val="en-US"/>
-        </w:rPr>
-        <w:t xml:space="preserve"> </w:t>
-      </w:r>
-      <w:proofErr w:type="spellStart"/>
-      <w:r>
-        <w:rPr>
-          <w:rFonts w:ascii="Times New Roman" w:hAnsi="Times New Roman" w:cs="Times New Roman"/>
-          <w:sz w:val="26"/>
-          <w:szCs w:val="26"/>
-          <w:lang w:val="en-US"/>
-        </w:rPr>
-        <w:t>danh</w:t>
-      </w:r>
-      <w:proofErr w:type="spellEnd"/>
-      <w:r>
-        <w:rPr>
-          <w:rFonts w:ascii="Times New Roman" w:hAnsi="Times New Roman" w:cs="Times New Roman"/>
-          <w:sz w:val="26"/>
-          <w:szCs w:val="26"/>
-          <w:lang w:val="en-US"/>
-        </w:rPr>
-        <w:t xml:space="preserve"> </w:t>
-      </w:r>
-      <w:proofErr w:type="spellStart"/>
-      <w:r>
-        <w:rPr>
-          <w:rFonts w:ascii="Times New Roman" w:hAnsi="Times New Roman" w:cs="Times New Roman"/>
-          <w:sz w:val="26"/>
-          <w:szCs w:val="26"/>
-          <w:lang w:val="en-US"/>
-        </w:rPr>
-        <w:t>sách</w:t>
-      </w:r>
-      <w:proofErr w:type="spellEnd"/>
-      <w:r>
-        <w:rPr>
-          <w:rFonts w:ascii="Times New Roman" w:hAnsi="Times New Roman" w:cs="Times New Roman"/>
-          <w:sz w:val="26"/>
-          <w:szCs w:val="26"/>
-          <w:lang w:val="en-US"/>
-        </w:rPr>
-        <w:t xml:space="preserve"> </w:t>
-      </w:r>
-      <w:proofErr w:type="spellStart"/>
-      <w:r>
-        <w:rPr>
-          <w:rFonts w:ascii="Times New Roman" w:hAnsi="Times New Roman" w:cs="Times New Roman"/>
-          <w:sz w:val="26"/>
-          <w:szCs w:val="26"/>
-          <w:lang w:val="en-US"/>
-        </w:rPr>
-        <w:t>học</w:t>
-      </w:r>
-      <w:proofErr w:type="spellEnd"/>
-      <w:r>
-        <w:rPr>
-          <w:rFonts w:ascii="Times New Roman" w:hAnsi="Times New Roman" w:cs="Times New Roman"/>
-          <w:sz w:val="26"/>
-          <w:szCs w:val="26"/>
-          <w:lang w:val="en-US"/>
-        </w:rPr>
-        <w:t xml:space="preserve"> </w:t>
-      </w:r>
-      <w:proofErr w:type="spellStart"/>
-      <w:r>
-        <w:rPr>
-          <w:rFonts w:ascii="Times New Roman" w:hAnsi="Times New Roman" w:cs="Times New Roman"/>
-          <w:sz w:val="26"/>
-          <w:szCs w:val="26"/>
-          <w:lang w:val="en-US"/>
-        </w:rPr>
-        <w:t>sinh</w:t>
-      </w:r>
-      <w:proofErr w:type="spellEnd"/>
-      <w:r>
-        <w:rPr>
-          <w:rFonts w:ascii="Times New Roman" w:hAnsi="Times New Roman" w:cs="Times New Roman"/>
-          <w:sz w:val="26"/>
-          <w:szCs w:val="26"/>
-          <w:lang w:val="en-US"/>
-        </w:rPr>
-        <w:t>.</w:t>
-      </w:r>
-      <w:proofErr w:type="gramEnd"/>
-    </w:p>
-    <w:p>
-      <w:pPr>
-        <w:spacing w:line="360" w:lineRule="auto"/>
-        <w:ind w:left="360" w:firstLine="720"/>
-        <w:jc w:val="both"/>
-        <w:rPr>
-          <w:rFonts w:ascii="Times New Roman" w:hAnsi="Times New Roman" w:cs="Times New Roman"/>
-          <w:sz w:val="26"/>
-          <w:szCs w:val="26"/>
-          <w:lang w:val="en-US"/>
-        </w:rPr>
-      </w:pPr>
       <w:r>
         <w:rPr>
           <w:rFonts w:ascii="Times New Roman" w:hAnsi="Times New Roman" w:cs="Times New Roman"/>
@@ -7066,528 +6921,528 @@
           <w:szCs w:val="26"/>
           <w:lang w:val="en-US"/>
         </w:rPr>
+        <w:t>Muốn</w:t>
+      </w:r>
+      <w:proofErr w:type="spellEnd"/>
+      <w:r>
+        <w:rPr>
+          <w:rFonts w:ascii="Times New Roman" w:hAnsi="Times New Roman" w:cs="Times New Roman"/>
+          <w:sz w:val="26"/>
+          <w:szCs w:val="26"/>
+          <w:lang w:val="en-US"/>
+        </w:rPr>
+        <w:t xml:space="preserve"> </w:t>
+      </w:r>
+      <w:proofErr w:type="spellStart"/>
+      <w:r>
+        <w:rPr>
+          <w:rFonts w:ascii="Times New Roman" w:hAnsi="Times New Roman" w:cs="Times New Roman"/>
+          <w:sz w:val="26"/>
+          <w:szCs w:val="26"/>
+          <w:lang w:val="en-US"/>
+        </w:rPr>
+        <w:t>xem</w:t>
+      </w:r>
+      <w:proofErr w:type="spellEnd"/>
+      <w:r>
+        <w:rPr>
+          <w:rFonts w:ascii="Times New Roman" w:hAnsi="Times New Roman" w:cs="Times New Roman"/>
+          <w:sz w:val="26"/>
+          <w:szCs w:val="26"/>
+          <w:lang w:val="en-US"/>
+        </w:rPr>
+        <w:t xml:space="preserve"> </w:t>
+      </w:r>
+      <w:proofErr w:type="spellStart"/>
+      <w:r>
+        <w:rPr>
+          <w:rFonts w:ascii="Times New Roman" w:hAnsi="Times New Roman" w:cs="Times New Roman"/>
+          <w:sz w:val="26"/>
+          <w:szCs w:val="26"/>
+          <w:lang w:val="en-US"/>
+        </w:rPr>
+        <w:t>danh</w:t>
+      </w:r>
+      <w:proofErr w:type="spellEnd"/>
+      <w:r>
+        <w:rPr>
+          <w:rFonts w:ascii="Times New Roman" w:hAnsi="Times New Roman" w:cs="Times New Roman"/>
+          <w:sz w:val="26"/>
+          <w:szCs w:val="26"/>
+          <w:lang w:val="en-US"/>
+        </w:rPr>
+        <w:t xml:space="preserve"> </w:t>
+      </w:r>
+      <w:proofErr w:type="spellStart"/>
+      <w:r>
+        <w:rPr>
+          <w:rFonts w:ascii="Times New Roman" w:hAnsi="Times New Roman" w:cs="Times New Roman"/>
+          <w:sz w:val="26"/>
+          <w:szCs w:val="26"/>
+          <w:lang w:val="en-US"/>
+        </w:rPr>
+        <w:t>sách</w:t>
+      </w:r>
+      <w:proofErr w:type="spellEnd"/>
+      <w:r>
+        <w:rPr>
+          <w:rFonts w:ascii="Times New Roman" w:hAnsi="Times New Roman" w:cs="Times New Roman"/>
+          <w:sz w:val="26"/>
+          <w:szCs w:val="26"/>
+          <w:lang w:val="en-US"/>
+        </w:rPr>
+        <w:t xml:space="preserve"> </w:t>
+      </w:r>
+      <w:proofErr w:type="spellStart"/>
+      <w:r>
+        <w:rPr>
+          <w:rFonts w:ascii="Times New Roman" w:hAnsi="Times New Roman" w:cs="Times New Roman"/>
+          <w:sz w:val="26"/>
+          <w:szCs w:val="26"/>
+          <w:lang w:val="en-US"/>
+        </w:rPr>
+        <w:t>học</w:t>
+      </w:r>
+      <w:proofErr w:type="spellEnd"/>
+      <w:r>
+        <w:rPr>
+          <w:rFonts w:ascii="Times New Roman" w:hAnsi="Times New Roman" w:cs="Times New Roman"/>
+          <w:sz w:val="26"/>
+          <w:szCs w:val="26"/>
+          <w:lang w:val="en-US"/>
+        </w:rPr>
+        <w:t xml:space="preserve"> </w:t>
+      </w:r>
+      <w:proofErr w:type="spellStart"/>
+      <w:r>
+        <w:rPr>
+          <w:rFonts w:ascii="Times New Roman" w:hAnsi="Times New Roman" w:cs="Times New Roman"/>
+          <w:sz w:val="26"/>
+          <w:szCs w:val="26"/>
+          <w:lang w:val="en-US"/>
+        </w:rPr>
+        <w:t>sinh</w:t>
+      </w:r>
+      <w:proofErr w:type="spellEnd"/>
+      <w:r>
+        <w:rPr>
+          <w:rFonts w:ascii="Times New Roman" w:hAnsi="Times New Roman" w:cs="Times New Roman"/>
+          <w:sz w:val="26"/>
+          <w:szCs w:val="26"/>
+          <w:lang w:val="en-US"/>
+        </w:rPr>
+        <w:t xml:space="preserve"> </w:t>
+      </w:r>
+      <w:proofErr w:type="spellStart"/>
+      <w:r>
+        <w:rPr>
+          <w:rFonts w:ascii="Times New Roman" w:hAnsi="Times New Roman" w:cs="Times New Roman"/>
+          <w:sz w:val="26"/>
+          <w:szCs w:val="26"/>
+          <w:lang w:val="en-US"/>
+        </w:rPr>
+        <w:t>người</w:t>
+      </w:r>
+      <w:proofErr w:type="spellEnd"/>
+      <w:r>
+        <w:rPr>
+          <w:rFonts w:ascii="Times New Roman" w:hAnsi="Times New Roman" w:cs="Times New Roman"/>
+          <w:sz w:val="26"/>
+          <w:szCs w:val="26"/>
+          <w:lang w:val="en-US"/>
+        </w:rPr>
+        <w:t xml:space="preserve"> </w:t>
+      </w:r>
+      <w:proofErr w:type="spellStart"/>
+      <w:r>
+        <w:rPr>
+          <w:rFonts w:ascii="Times New Roman" w:hAnsi="Times New Roman" w:cs="Times New Roman"/>
+          <w:sz w:val="26"/>
+          <w:szCs w:val="26"/>
+          <w:lang w:val="en-US"/>
+        </w:rPr>
+        <w:t>dùng</w:t>
+      </w:r>
+      <w:proofErr w:type="spellEnd"/>
+      <w:r>
+        <w:rPr>
+          <w:rFonts w:ascii="Times New Roman" w:hAnsi="Times New Roman" w:cs="Times New Roman"/>
+          <w:sz w:val="26"/>
+          <w:szCs w:val="26"/>
+          <w:lang w:val="en-US"/>
+        </w:rPr>
+        <w:t xml:space="preserve"> </w:t>
+      </w:r>
+      <w:proofErr w:type="spellStart"/>
+      <w:r>
+        <w:rPr>
+          <w:rFonts w:ascii="Times New Roman" w:hAnsi="Times New Roman" w:cs="Times New Roman"/>
+          <w:sz w:val="26"/>
+          <w:szCs w:val="26"/>
+          <w:lang w:val="en-US"/>
+        </w:rPr>
+        <w:t>nhấn</w:t>
+      </w:r>
+      <w:proofErr w:type="spellEnd"/>
+      <w:r>
+        <w:rPr>
+          <w:rFonts w:ascii="Times New Roman" w:hAnsi="Times New Roman" w:cs="Times New Roman"/>
+          <w:sz w:val="26"/>
+          <w:szCs w:val="26"/>
+          <w:lang w:val="en-US"/>
+        </w:rPr>
+        <w:t xml:space="preserve"> </w:t>
+      </w:r>
+      <w:proofErr w:type="spellStart"/>
+      <w:r>
+        <w:rPr>
+          <w:rFonts w:ascii="Times New Roman" w:hAnsi="Times New Roman" w:cs="Times New Roman"/>
+          <w:sz w:val="26"/>
+          <w:szCs w:val="26"/>
+          <w:lang w:val="en-US"/>
+        </w:rPr>
+        <w:t>chọn</w:t>
+      </w:r>
+      <w:proofErr w:type="spellEnd"/>
+      <w:r>
+        <w:rPr>
+          <w:rFonts w:ascii="Times New Roman" w:hAnsi="Times New Roman" w:cs="Times New Roman"/>
+          <w:sz w:val="26"/>
+          <w:szCs w:val="26"/>
+          <w:lang w:val="en-US"/>
+        </w:rPr>
+        <w:t xml:space="preserve"> button View List student, </w:t>
+      </w:r>
+      <w:proofErr w:type="spellStart"/>
+      <w:r>
+        <w:rPr>
+          <w:rFonts w:ascii="Times New Roman" w:hAnsi="Times New Roman" w:cs="Times New Roman"/>
+          <w:sz w:val="26"/>
+          <w:szCs w:val="26"/>
+          <w:lang w:val="en-US"/>
+        </w:rPr>
+        <w:t>khi</w:t>
+      </w:r>
+      <w:proofErr w:type="spellEnd"/>
+      <w:r>
+        <w:rPr>
+          <w:rFonts w:ascii="Times New Roman" w:hAnsi="Times New Roman" w:cs="Times New Roman"/>
+          <w:sz w:val="26"/>
+          <w:szCs w:val="26"/>
+          <w:lang w:val="en-US"/>
+        </w:rPr>
+        <w:t xml:space="preserve"> </w:t>
+      </w:r>
+      <w:proofErr w:type="spellStart"/>
+      <w:r>
+        <w:rPr>
+          <w:rFonts w:ascii="Times New Roman" w:hAnsi="Times New Roman" w:cs="Times New Roman"/>
+          <w:sz w:val="26"/>
+          <w:szCs w:val="26"/>
+          <w:lang w:val="en-US"/>
+        </w:rPr>
+        <w:t>đó</w:t>
+      </w:r>
+      <w:proofErr w:type="spellEnd"/>
+      <w:r>
+        <w:rPr>
+          <w:rFonts w:ascii="Times New Roman" w:hAnsi="Times New Roman" w:cs="Times New Roman"/>
+          <w:sz w:val="26"/>
+          <w:szCs w:val="26"/>
+          <w:lang w:val="en-US"/>
+        </w:rPr>
+        <w:t xml:space="preserve"> </w:t>
+      </w:r>
+      <w:proofErr w:type="spellStart"/>
+      <w:r>
+        <w:rPr>
+          <w:rFonts w:ascii="Times New Roman" w:hAnsi="Times New Roman" w:cs="Times New Roman"/>
+          <w:sz w:val="26"/>
+          <w:szCs w:val="26"/>
+          <w:lang w:val="en-US"/>
+        </w:rPr>
+        <w:t>toàn</w:t>
+      </w:r>
+      <w:proofErr w:type="spellEnd"/>
+      <w:r>
+        <w:rPr>
+          <w:rFonts w:ascii="Times New Roman" w:hAnsi="Times New Roman" w:cs="Times New Roman"/>
+          <w:sz w:val="26"/>
+          <w:szCs w:val="26"/>
+          <w:lang w:val="en-US"/>
+        </w:rPr>
+        <w:t xml:space="preserve"> </w:t>
+      </w:r>
+      <w:proofErr w:type="spellStart"/>
+      <w:r>
+        <w:rPr>
+          <w:rFonts w:ascii="Times New Roman" w:hAnsi="Times New Roman" w:cs="Times New Roman"/>
+          <w:sz w:val="26"/>
+          <w:szCs w:val="26"/>
+          <w:lang w:val="en-US"/>
+        </w:rPr>
+        <w:t>bộ</w:t>
+      </w:r>
+      <w:proofErr w:type="spellEnd"/>
+      <w:r>
+        <w:rPr>
+          <w:rFonts w:ascii="Times New Roman" w:hAnsi="Times New Roman" w:cs="Times New Roman"/>
+          <w:sz w:val="26"/>
+          <w:szCs w:val="26"/>
+          <w:lang w:val="en-US"/>
+        </w:rPr>
+        <w:t xml:space="preserve"> </w:t>
+      </w:r>
+      <w:proofErr w:type="spellStart"/>
+      <w:r>
+        <w:rPr>
+          <w:rFonts w:ascii="Times New Roman" w:hAnsi="Times New Roman" w:cs="Times New Roman"/>
+          <w:sz w:val="26"/>
+          <w:szCs w:val="26"/>
+          <w:lang w:val="en-US"/>
+        </w:rPr>
+        <w:t>danh</w:t>
+      </w:r>
+      <w:proofErr w:type="spellEnd"/>
+      <w:r>
+        <w:rPr>
+          <w:rFonts w:ascii="Times New Roman" w:hAnsi="Times New Roman" w:cs="Times New Roman"/>
+          <w:sz w:val="26"/>
+          <w:szCs w:val="26"/>
+          <w:lang w:val="en-US"/>
+        </w:rPr>
+        <w:t xml:space="preserve"> </w:t>
+      </w:r>
+      <w:proofErr w:type="spellStart"/>
+      <w:r>
+        <w:rPr>
+          <w:rFonts w:ascii="Times New Roman" w:hAnsi="Times New Roman" w:cs="Times New Roman"/>
+          <w:sz w:val="26"/>
+          <w:szCs w:val="26"/>
+          <w:lang w:val="en-US"/>
+        </w:rPr>
+        <w:t>sách</w:t>
+      </w:r>
+      <w:proofErr w:type="spellEnd"/>
+      <w:r>
+        <w:rPr>
+          <w:rFonts w:ascii="Times New Roman" w:hAnsi="Times New Roman" w:cs="Times New Roman"/>
+          <w:sz w:val="26"/>
+          <w:szCs w:val="26"/>
+          <w:lang w:val="en-US"/>
+        </w:rPr>
+        <w:t xml:space="preserve"> </w:t>
+      </w:r>
+      <w:proofErr w:type="spellStart"/>
+      <w:r>
+        <w:rPr>
+          <w:rFonts w:ascii="Times New Roman" w:hAnsi="Times New Roman" w:cs="Times New Roman"/>
+          <w:sz w:val="26"/>
+          <w:szCs w:val="26"/>
+          <w:lang w:val="en-US"/>
+        </w:rPr>
+        <w:t>học</w:t>
+      </w:r>
+      <w:proofErr w:type="spellEnd"/>
+      <w:r>
+        <w:rPr>
+          <w:rFonts w:ascii="Times New Roman" w:hAnsi="Times New Roman" w:cs="Times New Roman"/>
+          <w:sz w:val="26"/>
+          <w:szCs w:val="26"/>
+          <w:lang w:val="en-US"/>
+        </w:rPr>
+        <w:t xml:space="preserve"> </w:t>
+      </w:r>
+      <w:proofErr w:type="spellStart"/>
+      <w:r>
+        <w:rPr>
+          <w:rFonts w:ascii="Times New Roman" w:hAnsi="Times New Roman" w:cs="Times New Roman"/>
+          <w:sz w:val="26"/>
+          <w:szCs w:val="26"/>
+          <w:lang w:val="en-US"/>
+        </w:rPr>
+        <w:t>sinh</w:t>
+      </w:r>
+      <w:proofErr w:type="spellEnd"/>
+      <w:r>
+        <w:rPr>
+          <w:rFonts w:ascii="Times New Roman" w:hAnsi="Times New Roman" w:cs="Times New Roman"/>
+          <w:sz w:val="26"/>
+          <w:szCs w:val="26"/>
+          <w:lang w:val="en-US"/>
+        </w:rPr>
+        <w:t xml:space="preserve"> </w:t>
+      </w:r>
+      <w:proofErr w:type="spellStart"/>
+      <w:r>
+        <w:rPr>
+          <w:rFonts w:ascii="Times New Roman" w:hAnsi="Times New Roman" w:cs="Times New Roman"/>
+          <w:sz w:val="26"/>
+          <w:szCs w:val="26"/>
+          <w:lang w:val="en-US"/>
+        </w:rPr>
+        <w:t>sẽ</w:t>
+      </w:r>
+      <w:proofErr w:type="spellEnd"/>
+      <w:r>
+        <w:rPr>
+          <w:rFonts w:ascii="Times New Roman" w:hAnsi="Times New Roman" w:cs="Times New Roman"/>
+          <w:sz w:val="26"/>
+          <w:szCs w:val="26"/>
+          <w:lang w:val="en-US"/>
+        </w:rPr>
+        <w:t xml:space="preserve"> </w:t>
+      </w:r>
+      <w:proofErr w:type="spellStart"/>
+      <w:r>
+        <w:rPr>
+          <w:rFonts w:ascii="Times New Roman" w:hAnsi="Times New Roman" w:cs="Times New Roman"/>
+          <w:sz w:val="26"/>
+          <w:szCs w:val="26"/>
+          <w:lang w:val="en-US"/>
+        </w:rPr>
+        <w:t>được</w:t>
+      </w:r>
+      <w:proofErr w:type="spellEnd"/>
+      <w:r>
+        <w:rPr>
+          <w:rFonts w:ascii="Times New Roman" w:hAnsi="Times New Roman" w:cs="Times New Roman"/>
+          <w:sz w:val="26"/>
+          <w:szCs w:val="26"/>
+          <w:lang w:val="en-US"/>
+        </w:rPr>
+        <w:t xml:space="preserve"> </w:t>
+      </w:r>
+      <w:proofErr w:type="spellStart"/>
+      <w:r>
+        <w:rPr>
+          <w:rFonts w:ascii="Times New Roman" w:hAnsi="Times New Roman" w:cs="Times New Roman"/>
+          <w:sz w:val="26"/>
+          <w:szCs w:val="26"/>
+          <w:lang w:val="en-US"/>
+        </w:rPr>
+        <w:t>hiển</w:t>
+      </w:r>
+      <w:proofErr w:type="spellEnd"/>
+      <w:r>
+        <w:rPr>
+          <w:rFonts w:ascii="Times New Roman" w:hAnsi="Times New Roman" w:cs="Times New Roman"/>
+          <w:sz w:val="26"/>
+          <w:szCs w:val="26"/>
+          <w:lang w:val="en-US"/>
+        </w:rPr>
+        <w:t xml:space="preserve"> </w:t>
+      </w:r>
+      <w:proofErr w:type="spellStart"/>
+      <w:r>
+        <w:rPr>
+          <w:rFonts w:ascii="Times New Roman" w:hAnsi="Times New Roman" w:cs="Times New Roman"/>
+          <w:sz w:val="26"/>
+          <w:szCs w:val="26"/>
+          <w:lang w:val="en-US"/>
+        </w:rPr>
+        <w:t>thị</w:t>
+      </w:r>
+      <w:proofErr w:type="spellEnd"/>
+      <w:r>
+        <w:rPr>
+          <w:rFonts w:ascii="Times New Roman" w:hAnsi="Times New Roman" w:cs="Times New Roman"/>
+          <w:sz w:val="26"/>
+          <w:szCs w:val="26"/>
+          <w:lang w:val="en-US"/>
+        </w:rPr>
+        <w:t xml:space="preserve"> </w:t>
+      </w:r>
+      <w:proofErr w:type="spellStart"/>
+      <w:r>
+        <w:rPr>
+          <w:rFonts w:ascii="Times New Roman" w:hAnsi="Times New Roman" w:cs="Times New Roman"/>
+          <w:sz w:val="26"/>
+          <w:szCs w:val="26"/>
+          <w:lang w:val="en-US"/>
+        </w:rPr>
+        <w:t>lên</w:t>
+      </w:r>
+      <w:proofErr w:type="spellEnd"/>
+      <w:r>
+        <w:rPr>
+          <w:rFonts w:ascii="Times New Roman" w:hAnsi="Times New Roman" w:cs="Times New Roman"/>
+          <w:sz w:val="26"/>
+          <w:szCs w:val="26"/>
+          <w:lang w:val="en-US"/>
+        </w:rPr>
+        <w:t xml:space="preserve"> </w:t>
+      </w:r>
+      <w:proofErr w:type="spellStart"/>
+      <w:r>
+        <w:rPr>
+          <w:rFonts w:ascii="Times New Roman" w:hAnsi="Times New Roman" w:cs="Times New Roman"/>
+          <w:sz w:val="26"/>
+          <w:szCs w:val="26"/>
+          <w:lang w:val="en-US"/>
+        </w:rPr>
+        <w:t>trên</w:t>
+      </w:r>
+      <w:proofErr w:type="spellEnd"/>
+      <w:r>
+        <w:rPr>
+          <w:rFonts w:ascii="Times New Roman" w:hAnsi="Times New Roman" w:cs="Times New Roman"/>
+          <w:sz w:val="26"/>
+          <w:szCs w:val="26"/>
+          <w:lang w:val="en-US"/>
+        </w:rPr>
+        <w:t xml:space="preserve"> </w:t>
+      </w:r>
+      <w:proofErr w:type="spellStart"/>
+      <w:r>
+        <w:rPr>
+          <w:rFonts w:ascii="Times New Roman" w:hAnsi="Times New Roman" w:cs="Times New Roman"/>
+          <w:sz w:val="26"/>
+          <w:szCs w:val="26"/>
+          <w:lang w:val="en-US"/>
+        </w:rPr>
+        <w:t>một</w:t>
+      </w:r>
+      <w:proofErr w:type="spellEnd"/>
+      <w:r>
+        <w:rPr>
+          <w:rFonts w:ascii="Times New Roman" w:hAnsi="Times New Roman" w:cs="Times New Roman"/>
+          <w:sz w:val="26"/>
+          <w:szCs w:val="26"/>
+          <w:lang w:val="en-US"/>
+        </w:rPr>
+        <w:t xml:space="preserve"> </w:t>
+      </w:r>
+      <w:proofErr w:type="spellStart"/>
+      <w:r>
+        <w:rPr>
+          <w:rFonts w:ascii="Times New Roman" w:hAnsi="Times New Roman" w:cs="Times New Roman"/>
+          <w:sz w:val="26"/>
+          <w:szCs w:val="26"/>
+          <w:lang w:val="en-US"/>
+        </w:rPr>
+        <w:t>bảng</w:t>
+      </w:r>
+      <w:proofErr w:type="spellEnd"/>
+      <w:r>
+        <w:rPr>
+          <w:rFonts w:ascii="Times New Roman" w:hAnsi="Times New Roman" w:cs="Times New Roman"/>
+          <w:sz w:val="26"/>
+          <w:szCs w:val="26"/>
+          <w:lang w:val="en-US"/>
+        </w:rPr>
+        <w:t xml:space="preserve">. </w:t>
+      </w:r>
+      <w:proofErr w:type="spellStart"/>
+      <w:proofErr w:type="gramStart"/>
+      <w:r>
+        <w:rPr>
+          <w:rFonts w:ascii="Times New Roman" w:hAnsi="Times New Roman" w:cs="Times New Roman"/>
+          <w:sz w:val="26"/>
+          <w:szCs w:val="26"/>
+          <w:lang w:val="en-US"/>
+        </w:rPr>
         <w:lastRenderedPageBreak/>
-        <w:t>Muốn</w:t>
-      </w:r>
-      <w:proofErr w:type="spellEnd"/>
-      <w:r>
-        <w:rPr>
-          <w:rFonts w:ascii="Times New Roman" w:hAnsi="Times New Roman" w:cs="Times New Roman"/>
-          <w:sz w:val="26"/>
-          <w:szCs w:val="26"/>
-          <w:lang w:val="en-US"/>
-        </w:rPr>
-        <w:t xml:space="preserve"> </w:t>
-      </w:r>
-      <w:proofErr w:type="spellStart"/>
-      <w:r>
-        <w:rPr>
-          <w:rFonts w:ascii="Times New Roman" w:hAnsi="Times New Roman" w:cs="Times New Roman"/>
-          <w:sz w:val="26"/>
-          <w:szCs w:val="26"/>
-          <w:lang w:val="en-US"/>
-        </w:rPr>
-        <w:t>xem</w:t>
-      </w:r>
-      <w:proofErr w:type="spellEnd"/>
-      <w:r>
-        <w:rPr>
-          <w:rFonts w:ascii="Times New Roman" w:hAnsi="Times New Roman" w:cs="Times New Roman"/>
-          <w:sz w:val="26"/>
-          <w:szCs w:val="26"/>
-          <w:lang w:val="en-US"/>
-        </w:rPr>
-        <w:t xml:space="preserve"> </w:t>
-      </w:r>
-      <w:proofErr w:type="spellStart"/>
-      <w:r>
-        <w:rPr>
-          <w:rFonts w:ascii="Times New Roman" w:hAnsi="Times New Roman" w:cs="Times New Roman"/>
-          <w:sz w:val="26"/>
-          <w:szCs w:val="26"/>
-          <w:lang w:val="en-US"/>
-        </w:rPr>
-        <w:t>danh</w:t>
-      </w:r>
-      <w:proofErr w:type="spellEnd"/>
-      <w:r>
-        <w:rPr>
-          <w:rFonts w:ascii="Times New Roman" w:hAnsi="Times New Roman" w:cs="Times New Roman"/>
-          <w:sz w:val="26"/>
-          <w:szCs w:val="26"/>
-          <w:lang w:val="en-US"/>
-        </w:rPr>
-        <w:t xml:space="preserve"> </w:t>
-      </w:r>
-      <w:proofErr w:type="spellStart"/>
-      <w:r>
-        <w:rPr>
-          <w:rFonts w:ascii="Times New Roman" w:hAnsi="Times New Roman" w:cs="Times New Roman"/>
-          <w:sz w:val="26"/>
-          <w:szCs w:val="26"/>
-          <w:lang w:val="en-US"/>
-        </w:rPr>
-        <w:t>sách</w:t>
-      </w:r>
-      <w:proofErr w:type="spellEnd"/>
-      <w:r>
-        <w:rPr>
-          <w:rFonts w:ascii="Times New Roman" w:hAnsi="Times New Roman" w:cs="Times New Roman"/>
-          <w:sz w:val="26"/>
-          <w:szCs w:val="26"/>
-          <w:lang w:val="en-US"/>
-        </w:rPr>
-        <w:t xml:space="preserve"> </w:t>
-      </w:r>
-      <w:proofErr w:type="spellStart"/>
-      <w:r>
-        <w:rPr>
-          <w:rFonts w:ascii="Times New Roman" w:hAnsi="Times New Roman" w:cs="Times New Roman"/>
-          <w:sz w:val="26"/>
-          <w:szCs w:val="26"/>
-          <w:lang w:val="en-US"/>
-        </w:rPr>
-        <w:t>học</w:t>
-      </w:r>
-      <w:proofErr w:type="spellEnd"/>
-      <w:r>
-        <w:rPr>
-          <w:rFonts w:ascii="Times New Roman" w:hAnsi="Times New Roman" w:cs="Times New Roman"/>
-          <w:sz w:val="26"/>
-          <w:szCs w:val="26"/>
-          <w:lang w:val="en-US"/>
-        </w:rPr>
-        <w:t xml:space="preserve"> </w:t>
-      </w:r>
-      <w:proofErr w:type="spellStart"/>
-      <w:r>
-        <w:rPr>
-          <w:rFonts w:ascii="Times New Roman" w:hAnsi="Times New Roman" w:cs="Times New Roman"/>
-          <w:sz w:val="26"/>
-          <w:szCs w:val="26"/>
-          <w:lang w:val="en-US"/>
-        </w:rPr>
-        <w:t>sinh</w:t>
-      </w:r>
-      <w:proofErr w:type="spellEnd"/>
-      <w:r>
-        <w:rPr>
-          <w:rFonts w:ascii="Times New Roman" w:hAnsi="Times New Roman" w:cs="Times New Roman"/>
-          <w:sz w:val="26"/>
-          <w:szCs w:val="26"/>
-          <w:lang w:val="en-US"/>
-        </w:rPr>
-        <w:t xml:space="preserve"> </w:t>
-      </w:r>
-      <w:proofErr w:type="spellStart"/>
-      <w:r>
-        <w:rPr>
-          <w:rFonts w:ascii="Times New Roman" w:hAnsi="Times New Roman" w:cs="Times New Roman"/>
-          <w:sz w:val="26"/>
-          <w:szCs w:val="26"/>
-          <w:lang w:val="en-US"/>
-        </w:rPr>
-        <w:t>người</w:t>
-      </w:r>
-      <w:proofErr w:type="spellEnd"/>
-      <w:r>
-        <w:rPr>
-          <w:rFonts w:ascii="Times New Roman" w:hAnsi="Times New Roman" w:cs="Times New Roman"/>
-          <w:sz w:val="26"/>
-          <w:szCs w:val="26"/>
-          <w:lang w:val="en-US"/>
-        </w:rPr>
-        <w:t xml:space="preserve"> </w:t>
-      </w:r>
-      <w:proofErr w:type="spellStart"/>
-      <w:r>
-        <w:rPr>
-          <w:rFonts w:ascii="Times New Roman" w:hAnsi="Times New Roman" w:cs="Times New Roman"/>
-          <w:sz w:val="26"/>
-          <w:szCs w:val="26"/>
-          <w:lang w:val="en-US"/>
-        </w:rPr>
-        <w:t>dùng</w:t>
-      </w:r>
-      <w:proofErr w:type="spellEnd"/>
-      <w:r>
-        <w:rPr>
-          <w:rFonts w:ascii="Times New Roman" w:hAnsi="Times New Roman" w:cs="Times New Roman"/>
-          <w:sz w:val="26"/>
-          <w:szCs w:val="26"/>
-          <w:lang w:val="en-US"/>
-        </w:rPr>
-        <w:t xml:space="preserve"> </w:t>
-      </w:r>
-      <w:proofErr w:type="spellStart"/>
-      <w:r>
-        <w:rPr>
-          <w:rFonts w:ascii="Times New Roman" w:hAnsi="Times New Roman" w:cs="Times New Roman"/>
-          <w:sz w:val="26"/>
-          <w:szCs w:val="26"/>
-          <w:lang w:val="en-US"/>
-        </w:rPr>
-        <w:t>nhấn</w:t>
-      </w:r>
-      <w:proofErr w:type="spellEnd"/>
-      <w:r>
-        <w:rPr>
-          <w:rFonts w:ascii="Times New Roman" w:hAnsi="Times New Roman" w:cs="Times New Roman"/>
-          <w:sz w:val="26"/>
-          <w:szCs w:val="26"/>
-          <w:lang w:val="en-US"/>
-        </w:rPr>
-        <w:t xml:space="preserve"> </w:t>
-      </w:r>
-      <w:proofErr w:type="spellStart"/>
-      <w:r>
-        <w:rPr>
-          <w:rFonts w:ascii="Times New Roman" w:hAnsi="Times New Roman" w:cs="Times New Roman"/>
-          <w:sz w:val="26"/>
-          <w:szCs w:val="26"/>
-          <w:lang w:val="en-US"/>
-        </w:rPr>
-        <w:t>chọn</w:t>
-      </w:r>
-      <w:proofErr w:type="spellEnd"/>
-      <w:r>
-        <w:rPr>
-          <w:rFonts w:ascii="Times New Roman" w:hAnsi="Times New Roman" w:cs="Times New Roman"/>
-          <w:sz w:val="26"/>
-          <w:szCs w:val="26"/>
-          <w:lang w:val="en-US"/>
-        </w:rPr>
-        <w:t xml:space="preserve"> button View List student, </w:t>
-      </w:r>
-      <w:proofErr w:type="spellStart"/>
-      <w:r>
-        <w:rPr>
-          <w:rFonts w:ascii="Times New Roman" w:hAnsi="Times New Roman" w:cs="Times New Roman"/>
-          <w:sz w:val="26"/>
-          <w:szCs w:val="26"/>
-          <w:lang w:val="en-US"/>
-        </w:rPr>
-        <w:t>khi</w:t>
-      </w:r>
-      <w:proofErr w:type="spellEnd"/>
-      <w:r>
-        <w:rPr>
-          <w:rFonts w:ascii="Times New Roman" w:hAnsi="Times New Roman" w:cs="Times New Roman"/>
-          <w:sz w:val="26"/>
-          <w:szCs w:val="26"/>
-          <w:lang w:val="en-US"/>
-        </w:rPr>
-        <w:t xml:space="preserve"> </w:t>
-      </w:r>
-      <w:proofErr w:type="spellStart"/>
-      <w:r>
-        <w:rPr>
-          <w:rFonts w:ascii="Times New Roman" w:hAnsi="Times New Roman" w:cs="Times New Roman"/>
-          <w:sz w:val="26"/>
-          <w:szCs w:val="26"/>
-          <w:lang w:val="en-US"/>
-        </w:rPr>
-        <w:t>đó</w:t>
-      </w:r>
-      <w:proofErr w:type="spellEnd"/>
-      <w:r>
-        <w:rPr>
-          <w:rFonts w:ascii="Times New Roman" w:hAnsi="Times New Roman" w:cs="Times New Roman"/>
-          <w:sz w:val="26"/>
-          <w:szCs w:val="26"/>
-          <w:lang w:val="en-US"/>
-        </w:rPr>
-        <w:t xml:space="preserve"> </w:t>
-      </w:r>
-      <w:proofErr w:type="spellStart"/>
-      <w:r>
-        <w:rPr>
-          <w:rFonts w:ascii="Times New Roman" w:hAnsi="Times New Roman" w:cs="Times New Roman"/>
-          <w:sz w:val="26"/>
-          <w:szCs w:val="26"/>
-          <w:lang w:val="en-US"/>
-        </w:rPr>
-        <w:t>toàn</w:t>
-      </w:r>
-      <w:proofErr w:type="spellEnd"/>
-      <w:r>
-        <w:rPr>
-          <w:rFonts w:ascii="Times New Roman" w:hAnsi="Times New Roman" w:cs="Times New Roman"/>
-          <w:sz w:val="26"/>
-          <w:szCs w:val="26"/>
-          <w:lang w:val="en-US"/>
-        </w:rPr>
-        <w:t xml:space="preserve"> </w:t>
-      </w:r>
-      <w:proofErr w:type="spellStart"/>
-      <w:r>
-        <w:rPr>
-          <w:rFonts w:ascii="Times New Roman" w:hAnsi="Times New Roman" w:cs="Times New Roman"/>
-          <w:sz w:val="26"/>
-          <w:szCs w:val="26"/>
-          <w:lang w:val="en-US"/>
-        </w:rPr>
-        <w:t>bộ</w:t>
-      </w:r>
-      <w:proofErr w:type="spellEnd"/>
-      <w:r>
-        <w:rPr>
-          <w:rFonts w:ascii="Times New Roman" w:hAnsi="Times New Roman" w:cs="Times New Roman"/>
-          <w:sz w:val="26"/>
-          <w:szCs w:val="26"/>
-          <w:lang w:val="en-US"/>
-        </w:rPr>
-        <w:t xml:space="preserve"> </w:t>
-      </w:r>
-      <w:proofErr w:type="spellStart"/>
-      <w:r>
-        <w:rPr>
-          <w:rFonts w:ascii="Times New Roman" w:hAnsi="Times New Roman" w:cs="Times New Roman"/>
-          <w:sz w:val="26"/>
-          <w:szCs w:val="26"/>
-          <w:lang w:val="en-US"/>
-        </w:rPr>
-        <w:t>danh</w:t>
-      </w:r>
-      <w:proofErr w:type="spellEnd"/>
-      <w:r>
-        <w:rPr>
-          <w:rFonts w:ascii="Times New Roman" w:hAnsi="Times New Roman" w:cs="Times New Roman"/>
-          <w:sz w:val="26"/>
-          <w:szCs w:val="26"/>
-          <w:lang w:val="en-US"/>
-        </w:rPr>
-        <w:t xml:space="preserve"> </w:t>
-      </w:r>
-      <w:proofErr w:type="spellStart"/>
-      <w:r>
-        <w:rPr>
-          <w:rFonts w:ascii="Times New Roman" w:hAnsi="Times New Roman" w:cs="Times New Roman"/>
-          <w:sz w:val="26"/>
-          <w:szCs w:val="26"/>
-          <w:lang w:val="en-US"/>
-        </w:rPr>
-        <w:t>sách</w:t>
-      </w:r>
-      <w:proofErr w:type="spellEnd"/>
-      <w:r>
-        <w:rPr>
-          <w:rFonts w:ascii="Times New Roman" w:hAnsi="Times New Roman" w:cs="Times New Roman"/>
-          <w:sz w:val="26"/>
-          <w:szCs w:val="26"/>
-          <w:lang w:val="en-US"/>
-        </w:rPr>
-        <w:t xml:space="preserve"> </w:t>
-      </w:r>
-      <w:proofErr w:type="spellStart"/>
-      <w:r>
-        <w:rPr>
-          <w:rFonts w:ascii="Times New Roman" w:hAnsi="Times New Roman" w:cs="Times New Roman"/>
-          <w:sz w:val="26"/>
-          <w:szCs w:val="26"/>
-          <w:lang w:val="en-US"/>
-        </w:rPr>
-        <w:t>học</w:t>
-      </w:r>
-      <w:proofErr w:type="spellEnd"/>
-      <w:r>
-        <w:rPr>
-          <w:rFonts w:ascii="Times New Roman" w:hAnsi="Times New Roman" w:cs="Times New Roman"/>
-          <w:sz w:val="26"/>
-          <w:szCs w:val="26"/>
-          <w:lang w:val="en-US"/>
-        </w:rPr>
-        <w:t xml:space="preserve"> </w:t>
-      </w:r>
-      <w:proofErr w:type="spellStart"/>
-      <w:r>
-        <w:rPr>
-          <w:rFonts w:ascii="Times New Roman" w:hAnsi="Times New Roman" w:cs="Times New Roman"/>
-          <w:sz w:val="26"/>
-          <w:szCs w:val="26"/>
-          <w:lang w:val="en-US"/>
-        </w:rPr>
-        <w:t>sinh</w:t>
-      </w:r>
-      <w:proofErr w:type="spellEnd"/>
-      <w:r>
-        <w:rPr>
-          <w:rFonts w:ascii="Times New Roman" w:hAnsi="Times New Roman" w:cs="Times New Roman"/>
-          <w:sz w:val="26"/>
-          <w:szCs w:val="26"/>
-          <w:lang w:val="en-US"/>
-        </w:rPr>
-        <w:t xml:space="preserve"> </w:t>
-      </w:r>
-      <w:proofErr w:type="spellStart"/>
-      <w:r>
-        <w:rPr>
-          <w:rFonts w:ascii="Times New Roman" w:hAnsi="Times New Roman" w:cs="Times New Roman"/>
-          <w:sz w:val="26"/>
-          <w:szCs w:val="26"/>
-          <w:lang w:val="en-US"/>
-        </w:rPr>
-        <w:t>sẽ</w:t>
-      </w:r>
-      <w:proofErr w:type="spellEnd"/>
-      <w:r>
-        <w:rPr>
-          <w:rFonts w:ascii="Times New Roman" w:hAnsi="Times New Roman" w:cs="Times New Roman"/>
-          <w:sz w:val="26"/>
-          <w:szCs w:val="26"/>
-          <w:lang w:val="en-US"/>
-        </w:rPr>
-        <w:t xml:space="preserve"> </w:t>
-      </w:r>
-      <w:proofErr w:type="spellStart"/>
-      <w:r>
-        <w:rPr>
-          <w:rFonts w:ascii="Times New Roman" w:hAnsi="Times New Roman" w:cs="Times New Roman"/>
-          <w:sz w:val="26"/>
-          <w:szCs w:val="26"/>
-          <w:lang w:val="en-US"/>
-        </w:rPr>
-        <w:t>được</w:t>
-      </w:r>
-      <w:proofErr w:type="spellEnd"/>
-      <w:r>
-        <w:rPr>
-          <w:rFonts w:ascii="Times New Roman" w:hAnsi="Times New Roman" w:cs="Times New Roman"/>
-          <w:sz w:val="26"/>
-          <w:szCs w:val="26"/>
-          <w:lang w:val="en-US"/>
-        </w:rPr>
-        <w:t xml:space="preserve"> </w:t>
-      </w:r>
-      <w:proofErr w:type="spellStart"/>
-      <w:r>
-        <w:rPr>
-          <w:rFonts w:ascii="Times New Roman" w:hAnsi="Times New Roman" w:cs="Times New Roman"/>
-          <w:sz w:val="26"/>
-          <w:szCs w:val="26"/>
-          <w:lang w:val="en-US"/>
-        </w:rPr>
-        <w:t>hiển</w:t>
-      </w:r>
-      <w:proofErr w:type="spellEnd"/>
-      <w:r>
-        <w:rPr>
-          <w:rFonts w:ascii="Times New Roman" w:hAnsi="Times New Roman" w:cs="Times New Roman"/>
-          <w:sz w:val="26"/>
-          <w:szCs w:val="26"/>
-          <w:lang w:val="en-US"/>
-        </w:rPr>
-        <w:t xml:space="preserve"> </w:t>
-      </w:r>
-      <w:proofErr w:type="spellStart"/>
-      <w:r>
-        <w:rPr>
-          <w:rFonts w:ascii="Times New Roman" w:hAnsi="Times New Roman" w:cs="Times New Roman"/>
-          <w:sz w:val="26"/>
-          <w:szCs w:val="26"/>
-          <w:lang w:val="en-US"/>
-        </w:rPr>
-        <w:t>thị</w:t>
-      </w:r>
-      <w:proofErr w:type="spellEnd"/>
-      <w:r>
-        <w:rPr>
-          <w:rFonts w:ascii="Times New Roman" w:hAnsi="Times New Roman" w:cs="Times New Roman"/>
-          <w:sz w:val="26"/>
-          <w:szCs w:val="26"/>
-          <w:lang w:val="en-US"/>
-        </w:rPr>
-        <w:t xml:space="preserve"> </w:t>
-      </w:r>
-      <w:proofErr w:type="spellStart"/>
-      <w:r>
-        <w:rPr>
-          <w:rFonts w:ascii="Times New Roman" w:hAnsi="Times New Roman" w:cs="Times New Roman"/>
-          <w:sz w:val="26"/>
-          <w:szCs w:val="26"/>
-          <w:lang w:val="en-US"/>
-        </w:rPr>
-        <w:t>lên</w:t>
-      </w:r>
-      <w:proofErr w:type="spellEnd"/>
-      <w:r>
-        <w:rPr>
-          <w:rFonts w:ascii="Times New Roman" w:hAnsi="Times New Roman" w:cs="Times New Roman"/>
-          <w:sz w:val="26"/>
-          <w:szCs w:val="26"/>
-          <w:lang w:val="en-US"/>
-        </w:rPr>
-        <w:t xml:space="preserve"> </w:t>
-      </w:r>
-      <w:proofErr w:type="spellStart"/>
-      <w:r>
-        <w:rPr>
-          <w:rFonts w:ascii="Times New Roman" w:hAnsi="Times New Roman" w:cs="Times New Roman"/>
-          <w:sz w:val="26"/>
-          <w:szCs w:val="26"/>
-          <w:lang w:val="en-US"/>
-        </w:rPr>
-        <w:t>trên</w:t>
-      </w:r>
-      <w:proofErr w:type="spellEnd"/>
-      <w:r>
-        <w:rPr>
-          <w:rFonts w:ascii="Times New Roman" w:hAnsi="Times New Roman" w:cs="Times New Roman"/>
-          <w:sz w:val="26"/>
-          <w:szCs w:val="26"/>
-          <w:lang w:val="en-US"/>
-        </w:rPr>
-        <w:t xml:space="preserve"> </w:t>
-      </w:r>
-      <w:proofErr w:type="spellStart"/>
-      <w:r>
-        <w:rPr>
-          <w:rFonts w:ascii="Times New Roman" w:hAnsi="Times New Roman" w:cs="Times New Roman"/>
-          <w:sz w:val="26"/>
-          <w:szCs w:val="26"/>
-          <w:lang w:val="en-US"/>
-        </w:rPr>
-        <w:t>một</w:t>
-      </w:r>
-      <w:proofErr w:type="spellEnd"/>
-      <w:r>
-        <w:rPr>
-          <w:rFonts w:ascii="Times New Roman" w:hAnsi="Times New Roman" w:cs="Times New Roman"/>
-          <w:sz w:val="26"/>
-          <w:szCs w:val="26"/>
-          <w:lang w:val="en-US"/>
-        </w:rPr>
-        <w:t xml:space="preserve"> </w:t>
-      </w:r>
-      <w:proofErr w:type="spellStart"/>
-      <w:r>
-        <w:rPr>
-          <w:rFonts w:ascii="Times New Roman" w:hAnsi="Times New Roman" w:cs="Times New Roman"/>
-          <w:sz w:val="26"/>
-          <w:szCs w:val="26"/>
-          <w:lang w:val="en-US"/>
-        </w:rPr>
-        <w:t>bảng</w:t>
-      </w:r>
-      <w:proofErr w:type="spellEnd"/>
-      <w:r>
-        <w:rPr>
-          <w:rFonts w:ascii="Times New Roman" w:hAnsi="Times New Roman" w:cs="Times New Roman"/>
-          <w:sz w:val="26"/>
-          <w:szCs w:val="26"/>
-          <w:lang w:val="en-US"/>
-        </w:rPr>
-        <w:t xml:space="preserve">. </w:t>
-      </w:r>
-      <w:proofErr w:type="spellStart"/>
-      <w:proofErr w:type="gramStart"/>
-      <w:r>
-        <w:rPr>
-          <w:rFonts w:ascii="Times New Roman" w:hAnsi="Times New Roman" w:cs="Times New Roman"/>
-          <w:sz w:val="26"/>
-          <w:szCs w:val="26"/>
-          <w:lang w:val="en-US"/>
-        </w:rPr>
         <w:t>Trường</w:t>
       </w:r>
       <w:proofErr w:type="spellEnd"/>
@@ -13908,7 +13763,6 @@
           <w:szCs w:val="28"/>
           <w:lang w:val="en-US"/>
         </w:rPr>
-        <w:lastRenderedPageBreak/>
         <w:t>Export</w:t>
       </w:r>
       <w:bookmarkEnd w:id="10"/>
@@ -13946,6 +13800,7 @@
           <w:szCs w:val="26"/>
           <w:lang w:val="en-US"/>
         </w:rPr>
+        <w:lastRenderedPageBreak/>
         <w:t>Để</w:t>
       </w:r>
       <w:proofErr w:type="spellEnd"/>
@@ -15297,7 +15152,7 @@
           <w:rPr>
             <w:noProof/>
           </w:rPr>
-          <w:t>1</w:t>
+          <w:t>3</w:t>
         </w:r>
         <w:r>
           <w:fldChar w:fldCharType="end"/>
@@ -19255,7 +19110,7 @@
   <a:extraClrSchemeLst/>
   <a:extLst>
     <a:ext uri="{05A4C25C-085E-4340-85A3-A5531E510DB2}">
-      <thm15:themeFamily xmlns:thm15="http://schemas.microsoft.com/office/thememl/2012/main" xmlns="" name="Office Theme" id="{62F939B6-93AF-4DB8-9C6B-D6C7DFDC589F}" vid="{4A3C46E8-61CC-4603-A589-7422A47A8E4A}"/>
+      <thm15:themeFamily xmlns="" xmlns:thm15="http://schemas.microsoft.com/office/thememl/2012/main" name="Office Theme" id="{62F939B6-93AF-4DB8-9C6B-D6C7DFDC589F}" vid="{4A3C46E8-61CC-4603-A589-7422A47A8E4A}"/>
     </a:ext>
   </a:extLst>
 </a:theme>
@@ -19266,7 +19121,7 @@
 </file>
 
 <file path=customXml/itemProps1.xml><?xml version="1.0" encoding="utf-8"?>
-<ds:datastoreItem xmlns:ds="http://schemas.openxmlformats.org/officeDocument/2006/customXml" ds:itemID="{C9A7C540-CB25-44F5-B0BF-36BEDED5CCDE}">
+<ds:datastoreItem xmlns:ds="http://schemas.openxmlformats.org/officeDocument/2006/customXml" ds:itemID="{FF0740BF-7B9A-4CD4-AC8B-34A8D255FA68}">
   <ds:schemaRefs>
     <ds:schemaRef ds:uri="http://schemas.openxmlformats.org/officeDocument/2006/bibliography"/>
   </ds:schemaRefs>

</xml_diff>